<commit_message>
Completed State Action Pair Assignment to Q table
Turned State dictionary into a tuple of tuples that represent the state.
For each action, surveyed the Q table and selected the action with the
nights Q value.
</commit_message>
<xml_diff>
--- a/smartcab/Project 4 Report.docx
+++ b/smartcab/Project 4 Report.docx
@@ -1102,8 +1102,6 @@
         </w:rPr>
         <w:t>In your report, mention what you see in the agent’s behavior. Does it eventually make it to the target location?</w:t>
       </w:r>
-      <w:bookmarkStart w:id="0" w:name="_GoBack"/>
-      <w:bookmarkEnd w:id="0"/>
     </w:p>
     <w:p>
       <w:pPr>
@@ -1218,21 +1216,46 @@
         <w:shd w:val="clear" w:color="auto" w:fill="FFFFFF"/>
         <w:spacing w:before="0" w:beforeAutospacing="0" w:after="225" w:afterAutospacing="0" w:line="357" w:lineRule="atLeast"/>
         <w:rPr>
-          <w:rFonts w:ascii="Helvetica Neue" w:hAnsi="Helvetica Neue"/>
-          <w:color w:val="303030"/>
-          <w:sz w:val="21"/>
-          <w:szCs w:val="21"/>
-        </w:rPr>
-      </w:pPr>
-      <w:r>
-        <w:rPr>
           <w:rStyle w:val="Emphasis"/>
           <w:rFonts w:ascii="Helvetica Neue" w:hAnsi="Helvetica Neue"/>
           <w:color w:val="303030"/>
           <w:sz w:val="21"/>
           <w:szCs w:val="21"/>
         </w:rPr>
+      </w:pPr>
+      <w:r>
+        <w:rPr>
+          <w:rStyle w:val="Emphasis"/>
+          <w:rFonts w:ascii="Helvetica Neue" w:hAnsi="Helvetica Neue"/>
+          <w:color w:val="303030"/>
+          <w:sz w:val="21"/>
+          <w:szCs w:val="21"/>
+        </w:rPr>
         <w:t>Justify why you picked these set of states, and how they model the agent and its environment.</w:t>
+      </w:r>
+    </w:p>
+    <w:p>
+      <w:pPr>
+        <w:pStyle w:val="NormalWeb"/>
+        <w:shd w:val="clear" w:color="auto" w:fill="FFFFFF"/>
+        <w:spacing w:before="0" w:beforeAutospacing="0" w:after="225" w:afterAutospacing="0" w:line="357" w:lineRule="atLeast"/>
+        <w:rPr>
+          <w:rFonts w:ascii="Helvetica Neue" w:hAnsi="Helvetica Neue"/>
+          <w:color w:val="0000FF"/>
+          <w:sz w:val="21"/>
+          <w:szCs w:val="21"/>
+        </w:rPr>
+      </w:pPr>
+      <w:r>
+        <w:rPr>
+          <w:rStyle w:val="Emphasis"/>
+          <w:rFonts w:ascii="Helvetica Neue" w:hAnsi="Helvetica Neue"/>
+          <w:i w:val="0"/>
+          <w:color w:val="0000FF"/>
+          <w:sz w:val="21"/>
+          <w:szCs w:val="21"/>
+        </w:rPr>
+        <w:t>These are the states that can be immediately observed by the learning agent. The agent should pay attention to its future location, whether the light is green and allowing it to move, and if there are cars oncoming from any direction. The deadline is important to include in the state once we start enforcing it because it will mean that a terminal state has been reached.</w:t>
       </w:r>
     </w:p>
     <w:p>
@@ -1357,7 +1380,27 @@
           <w:sz w:val="21"/>
           <w:szCs w:val="21"/>
         </w:rPr>
-        <w:t>Apply the reinforcement learning techniques you have learnt, and tweak the parameters (e.g. learning rate, discount factor, action selection method, etc.), to improve the performance of your agent. Your goal is to get it to a point so that within 100 trials, the agent is able to learn a feasible policy - i.e. reach the destination within the allotted time, with net reward remaining positive.</w:t>
+        <w:t>Apply the reinforcement learning techniques you have learnt, and tweak the parameters (e.g. learning rate, discount factor, action selection method, etc.), to improve the performance of your agent. Your goal is to get it to a point so that within 100 trials, the agent is able to learn a feasible policy - i.e. reach the destination within the allo</w:t>
+      </w:r>
+      <w:bookmarkStart w:id="0" w:name="_GoBack"/>
+      <w:r>
+        <w:rPr>
+          <w:rFonts w:ascii="Helvetica Neue" w:hAnsi="Helvetica Neue"/>
+          <w:color w:val="303030"/>
+          <w:sz w:val="21"/>
+          <w:szCs w:val="21"/>
+        </w:rPr>
+        <w:t>t</w:t>
+      </w:r>
+      <w:bookmarkEnd w:id="0"/>
+      <w:r>
+        <w:rPr>
+          <w:rFonts w:ascii="Helvetica Neue" w:hAnsi="Helvetica Neue"/>
+          <w:color w:val="303030"/>
+          <w:sz w:val="21"/>
+          <w:szCs w:val="21"/>
+        </w:rPr>
+        <w:t>ted time, with net reward remaining positive.</w:t>
       </w:r>
     </w:p>
     <w:p>

</xml_diff>

<commit_message>
Updated answers to project questions.
Addressed the new behavior observed in the agent. Still need to address.
</commit_message>
<xml_diff>
--- a/smartcab/Project 4 Report.docx
+++ b/smartcab/Project 4 Report.docx
@@ -108,7 +108,6 @@
         </w:rPr>
         <w:fldChar w:fldCharType="separate"/>
       </w:r>
-      <w:proofErr w:type="spellStart"/>
       <w:r>
         <w:rPr>
           <w:rStyle w:val="Strong"/>
@@ -119,7 +118,6 @@
         </w:rPr>
         <w:t>pygame</w:t>
       </w:r>
-      <w:proofErr w:type="spellEnd"/>
       <w:r>
         <w:rPr>
           <w:rFonts w:ascii="Helvetica Neue" w:hAnsi="Helvetica Neue"/>
@@ -220,27 +218,7 @@
           <w:szCs w:val="21"/>
         </w:rPr>
         <w:br/>
-        <w:t xml:space="preserve">For help with installation, it is best to reach out to the </w:t>
-      </w:r>
-      <w:proofErr w:type="spellStart"/>
-      <w:r>
-        <w:rPr>
-          <w:rFonts w:ascii="Helvetica Neue" w:hAnsi="Helvetica Neue"/>
-          <w:color w:val="303030"/>
-          <w:sz w:val="21"/>
-          <w:szCs w:val="21"/>
-        </w:rPr>
-        <w:t>pygame</w:t>
-      </w:r>
-      <w:proofErr w:type="spellEnd"/>
-      <w:r>
-        <w:rPr>
-          <w:rFonts w:ascii="Helvetica Neue" w:hAnsi="Helvetica Neue"/>
-          <w:color w:val="303030"/>
-          <w:sz w:val="21"/>
-          <w:szCs w:val="21"/>
-        </w:rPr>
-        <w:t xml:space="preserve"> community [</w:t>
+        <w:t>For help with installation, it is best to reach out to the pygame community [</w:t>
       </w:r>
       <w:r>
         <w:rPr>
@@ -423,7 +401,6 @@
         </w:rPr>
         <w:fldChar w:fldCharType="separate"/>
       </w:r>
-      <w:proofErr w:type="spellStart"/>
       <w:r>
         <w:rPr>
           <w:rStyle w:val="Hyperlink"/>
@@ -434,7 +411,6 @@
         </w:rPr>
         <w:t>reddit</w:t>
       </w:r>
-      <w:proofErr w:type="spellEnd"/>
       <w:r>
         <w:rPr>
           <w:rFonts w:ascii="Helvetica Neue" w:hAnsi="Helvetica Neue"/>
@@ -711,7 +687,6 @@
         </w:rPr>
         <w:t> </w:t>
       </w:r>
-      <w:proofErr w:type="spellStart"/>
       <w:r>
         <w:rPr>
           <w:rStyle w:val="Emphasis"/>
@@ -729,17 +704,7 @@
           <w:sz w:val="21"/>
           <w:szCs w:val="21"/>
         </w:rPr>
-        <w:t>below</w:t>
-      </w:r>
-      <w:proofErr w:type="spellEnd"/>
-      <w:r>
-        <w:rPr>
-          <w:rFonts w:ascii="Helvetica Neue" w:hAnsi="Helvetica Neue"/>
-          <w:color w:val="303030"/>
-          <w:sz w:val="21"/>
-          <w:szCs w:val="21"/>
-        </w:rPr>
-        <w:t>. When you have finished the project, save/download the report as a PDF and turn it in with your code.</w:t>
+        <w:t>below. When you have finished the project, save/download the report as a PDF and turn it in with your code.</w:t>
       </w:r>
     </w:p>
     <w:p>
@@ -941,7 +906,6 @@
         </w:rPr>
         <w:t> </w:t>
       </w:r>
-      <w:proofErr w:type="spellStart"/>
       <w:r>
         <w:rPr>
           <w:rStyle w:val="HTMLCode"/>
@@ -954,7 +918,6 @@
         </w:rPr>
         <w:t>enforce_deadline</w:t>
       </w:r>
-      <w:proofErr w:type="spellEnd"/>
       <w:r>
         <w:rPr>
           <w:rStyle w:val="apple-converted-space"/>
@@ -1165,27 +1128,7 @@
           <w:sz w:val="21"/>
           <w:szCs w:val="21"/>
         </w:rPr>
-        <w:t xml:space="preserve">Identify a set of states that you think are appropriate for modeling the driving agent. The main </w:t>
-      </w:r>
-      <w:proofErr w:type="gramStart"/>
-      <w:r>
-        <w:rPr>
-          <w:rFonts w:ascii="Helvetica Neue" w:hAnsi="Helvetica Neue"/>
-          <w:color w:val="303030"/>
-          <w:sz w:val="21"/>
-          <w:szCs w:val="21"/>
-        </w:rPr>
-        <w:t>source of state variables are</w:t>
-      </w:r>
-      <w:proofErr w:type="gramEnd"/>
-      <w:r>
-        <w:rPr>
-          <w:rFonts w:ascii="Helvetica Neue" w:hAnsi="Helvetica Neue"/>
-          <w:color w:val="303030"/>
-          <w:sz w:val="21"/>
-          <w:szCs w:val="21"/>
-        </w:rPr>
-        <w:t xml:space="preserve"> current inputs, but not all of them may be worth representing. Also, you can choose to explicitly define states, or use some combination (vector) of inputs as an implicit state.</w:t>
+        <w:t>Identify a set of states that you think are appropriate for modeling the driving agent. The main source of state variables are current inputs, but not all of them may be worth representing. Also, you can choose to explicitly define states, or use some combination (vector) of inputs as an implicit state.</w:t>
       </w:r>
     </w:p>
     <w:p>
@@ -1326,22 +1269,71 @@
         <w:shd w:val="clear" w:color="auto" w:fill="FFFFFF"/>
         <w:spacing w:before="0" w:beforeAutospacing="0" w:after="225" w:afterAutospacing="0" w:line="357" w:lineRule="atLeast"/>
         <w:rPr>
-          <w:rFonts w:ascii="Helvetica Neue" w:hAnsi="Helvetica Neue"/>
-          <w:color w:val="303030"/>
-          <w:sz w:val="21"/>
-          <w:szCs w:val="21"/>
-        </w:rPr>
-      </w:pPr>
-      <w:r>
-        <w:rPr>
           <w:rStyle w:val="Emphasis"/>
           <w:rFonts w:ascii="Helvetica Neue" w:hAnsi="Helvetica Neue"/>
           <w:color w:val="303030"/>
           <w:sz w:val="21"/>
           <w:szCs w:val="21"/>
         </w:rPr>
+      </w:pPr>
+      <w:r>
+        <w:rPr>
+          <w:rStyle w:val="Emphasis"/>
+          <w:rFonts w:ascii="Helvetica Neue" w:hAnsi="Helvetica Neue"/>
+          <w:color w:val="303030"/>
+          <w:sz w:val="21"/>
+          <w:szCs w:val="21"/>
+        </w:rPr>
         <w:t>What changes do you notice in the agent’s behavior?</w:t>
       </w:r>
+    </w:p>
+    <w:p>
+      <w:pPr>
+        <w:pStyle w:val="NormalWeb"/>
+        <w:shd w:val="clear" w:color="auto" w:fill="FFFFFF"/>
+        <w:spacing w:before="0" w:beforeAutospacing="0" w:after="225" w:afterAutospacing="0" w:line="357" w:lineRule="atLeast"/>
+        <w:rPr>
+          <w:rFonts w:ascii="Helvetica Neue" w:hAnsi="Helvetica Neue"/>
+          <w:color w:val="303030"/>
+          <w:sz w:val="21"/>
+          <w:szCs w:val="21"/>
+        </w:rPr>
+      </w:pPr>
+      <w:r>
+        <w:rPr>
+          <w:rStyle w:val="Emphasis"/>
+          <w:rFonts w:ascii="Helvetica Neue" w:hAnsi="Helvetica Neue"/>
+          <w:i w:val="0"/>
+          <w:color w:val="303030"/>
+          <w:sz w:val="21"/>
+          <w:szCs w:val="21"/>
+        </w:rPr>
+        <w:t>The agent starts to take the None action more as it observes a +1 for every time it does not run a red light.</w:t>
+      </w:r>
+      <w:r>
+        <w:rPr>
+          <w:rStyle w:val="Emphasis"/>
+          <w:rFonts w:ascii="Helvetica Neue" w:hAnsi="Helvetica Neue"/>
+          <w:i w:val="0"/>
+          <w:color w:val="303030"/>
+          <w:sz w:val="21"/>
+          <w:szCs w:val="21"/>
+        </w:rPr>
+        <w:t xml:space="preserve"> It really isn’t encouraged to find the goal because it receives rewards for follow</w:t>
+      </w:r>
+      <w:r>
+        <w:rPr>
+          <w:rStyle w:val="Emphasis"/>
+          <w:rFonts w:ascii="Helvetica Neue" w:hAnsi="Helvetica Neue"/>
+          <w:i w:val="0"/>
+          <w:color w:val="303030"/>
+          <w:sz w:val="21"/>
+          <w:szCs w:val="21"/>
+        </w:rPr>
+        <w:t>ing correct rules of the road. It does not receive a huge negative reward for not finding the destination, so it makes sense that it would try to receive multiple small rewards instead of searching and making a mistake.</w:t>
+      </w:r>
+      <w:bookmarkStart w:id="0" w:name="_GoBack"/>
+      <w:bookmarkEnd w:id="0"/>
     </w:p>
     <w:p>
       <w:pPr>
@@ -1380,27 +1372,7 @@
           <w:sz w:val="21"/>
           <w:szCs w:val="21"/>
         </w:rPr>
-        <w:t>Apply the reinforcement learning techniques you have learnt, and tweak the parameters (e.g. learning rate, discount factor, action selection method, etc.), to improve the performance of your agent. Your goal is to get it to a point so that within 100 trials, the agent is able to learn a feasible policy - i.e. reach the destination within the allo</w:t>
-      </w:r>
-      <w:bookmarkStart w:id="0" w:name="_GoBack"/>
-      <w:r>
-        <w:rPr>
-          <w:rFonts w:ascii="Helvetica Neue" w:hAnsi="Helvetica Neue"/>
-          <w:color w:val="303030"/>
-          <w:sz w:val="21"/>
-          <w:szCs w:val="21"/>
-        </w:rPr>
-        <w:t>t</w:t>
-      </w:r>
-      <w:bookmarkEnd w:id="0"/>
-      <w:r>
-        <w:rPr>
-          <w:rFonts w:ascii="Helvetica Neue" w:hAnsi="Helvetica Neue"/>
-          <w:color w:val="303030"/>
-          <w:sz w:val="21"/>
-          <w:szCs w:val="21"/>
-        </w:rPr>
-        <w:t>ted time, with net reward remaining positive.</w:t>
+        <w:t>Apply the reinforcement learning techniques you have learnt, and tweak the parameters (e.g. learning rate, discount factor, action selection method, etc.), to improve the performance of your agent. Your goal is to get it to a point so that within 100 trials, the agent is able to learn a feasible policy - i.e. reach the destination within the allotted time, with net reward remaining positive.</w:t>
       </w:r>
     </w:p>
     <w:p>

</xml_diff>

<commit_message>
Answered the question about implementing changes to achieve a better final performance.
Adjusted previous answer to the behavior of the agent after
implementing the model.
</commit_message>
<xml_diff>
--- a/smartcab/Project 4 Report.docx
+++ b/smartcab/Project 4 Report.docx
@@ -108,6 +108,7 @@
         </w:rPr>
         <w:fldChar w:fldCharType="separate"/>
       </w:r>
+      <w:proofErr w:type="spellStart"/>
       <w:r>
         <w:rPr>
           <w:rStyle w:val="Strong"/>
@@ -118,6 +119,7 @@
         </w:rPr>
         <w:t>pygame</w:t>
       </w:r>
+      <w:proofErr w:type="spellEnd"/>
       <w:r>
         <w:rPr>
           <w:rFonts w:ascii="Helvetica Neue" w:hAnsi="Helvetica Neue"/>
@@ -218,7 +220,27 @@
           <w:szCs w:val="21"/>
         </w:rPr>
         <w:br/>
-        <w:t>For help with installation, it is best to reach out to the pygame community [</w:t>
+        <w:t xml:space="preserve">For help with installation, it is best to reach out to the </w:t>
+      </w:r>
+      <w:proofErr w:type="spellStart"/>
+      <w:r>
+        <w:rPr>
+          <w:rFonts w:ascii="Helvetica Neue" w:hAnsi="Helvetica Neue"/>
+          <w:color w:val="303030"/>
+          <w:sz w:val="21"/>
+          <w:szCs w:val="21"/>
+        </w:rPr>
+        <w:t>pygame</w:t>
+      </w:r>
+      <w:proofErr w:type="spellEnd"/>
+      <w:r>
+        <w:rPr>
+          <w:rFonts w:ascii="Helvetica Neue" w:hAnsi="Helvetica Neue"/>
+          <w:color w:val="303030"/>
+          <w:sz w:val="21"/>
+          <w:szCs w:val="21"/>
+        </w:rPr>
+        <w:t xml:space="preserve"> community [</w:t>
       </w:r>
       <w:r>
         <w:rPr>
@@ -401,6 +423,7 @@
         </w:rPr>
         <w:fldChar w:fldCharType="separate"/>
       </w:r>
+      <w:proofErr w:type="spellStart"/>
       <w:r>
         <w:rPr>
           <w:rStyle w:val="Hyperlink"/>
@@ -411,6 +434,7 @@
         </w:rPr>
         <w:t>reddit</w:t>
       </w:r>
+      <w:proofErr w:type="spellEnd"/>
       <w:r>
         <w:rPr>
           <w:rFonts w:ascii="Helvetica Neue" w:hAnsi="Helvetica Neue"/>
@@ -687,6 +711,7 @@
         </w:rPr>
         <w:t> </w:t>
       </w:r>
+      <w:proofErr w:type="spellStart"/>
       <w:r>
         <w:rPr>
           <w:rStyle w:val="Emphasis"/>
@@ -704,7 +729,17 @@
           <w:sz w:val="21"/>
           <w:szCs w:val="21"/>
         </w:rPr>
-        <w:t>below. When you have finished the project, save/download the report as a PDF and turn it in with your code.</w:t>
+        <w:t>below</w:t>
+      </w:r>
+      <w:proofErr w:type="spellEnd"/>
+      <w:r>
+        <w:rPr>
+          <w:rFonts w:ascii="Helvetica Neue" w:hAnsi="Helvetica Neue"/>
+          <w:color w:val="303030"/>
+          <w:sz w:val="21"/>
+          <w:szCs w:val="21"/>
+        </w:rPr>
+        <w:t>. When you have finished the project, save/download the report as a PDF and turn it in with your code.</w:t>
       </w:r>
     </w:p>
     <w:p>
@@ -906,6 +941,7 @@
         </w:rPr>
         <w:t> </w:t>
       </w:r>
+      <w:proofErr w:type="spellStart"/>
       <w:r>
         <w:rPr>
           <w:rStyle w:val="HTMLCode"/>
@@ -918,6 +954,7 @@
         </w:rPr>
         <w:t>enforce_deadline</w:t>
       </w:r>
+      <w:proofErr w:type="spellEnd"/>
       <w:r>
         <w:rPr>
           <w:rStyle w:val="apple-converted-space"/>
@@ -1128,7 +1165,27 @@
           <w:sz w:val="21"/>
           <w:szCs w:val="21"/>
         </w:rPr>
-        <w:t>Identify a set of states that you think are appropriate for modeling the driving agent. The main source of state variables are current inputs, but not all of them may be worth representing. Also, you can choose to explicitly define states, or use some combination (vector) of inputs as an implicit state.</w:t>
+        <w:t xml:space="preserve">Identify a set of states that you think are appropriate for modeling the driving agent. The main </w:t>
+      </w:r>
+      <w:proofErr w:type="gramStart"/>
+      <w:r>
+        <w:rPr>
+          <w:rFonts w:ascii="Helvetica Neue" w:hAnsi="Helvetica Neue"/>
+          <w:color w:val="303030"/>
+          <w:sz w:val="21"/>
+          <w:szCs w:val="21"/>
+        </w:rPr>
+        <w:t>source of state variables are</w:t>
+      </w:r>
+      <w:proofErr w:type="gramEnd"/>
+      <w:r>
+        <w:rPr>
+          <w:rFonts w:ascii="Helvetica Neue" w:hAnsi="Helvetica Neue"/>
+          <w:color w:val="303030"/>
+          <w:sz w:val="21"/>
+          <w:szCs w:val="21"/>
+        </w:rPr>
+        <w:t xml:space="preserve"> current inputs, but not all of them may be worth representing. Also, you can choose to explicitly define states, or use some combination (vector) of inputs as an implicit state.</w:t>
       </w:r>
     </w:p>
     <w:p>
@@ -1294,7 +1351,7 @@
         <w:spacing w:before="0" w:beforeAutospacing="0" w:after="225" w:afterAutospacing="0" w:line="357" w:lineRule="atLeast"/>
         <w:rPr>
           <w:rFonts w:ascii="Helvetica Neue" w:hAnsi="Helvetica Neue"/>
-          <w:color w:val="303030"/>
+          <w:color w:val="0000FF"/>
           <w:sz w:val="21"/>
           <w:szCs w:val="21"/>
         </w:rPr>
@@ -1304,18 +1361,42 @@
           <w:rStyle w:val="Emphasis"/>
           <w:rFonts w:ascii="Helvetica Neue" w:hAnsi="Helvetica Neue"/>
           <w:i w:val="0"/>
-          <w:color w:val="303030"/>
-          <w:sz w:val="21"/>
-          <w:szCs w:val="21"/>
-        </w:rPr>
-        <w:t>The agent starts to take the None action more as it observes a +1 for every time it does not run a red light.</w:t>
-      </w:r>
+          <w:color w:val="0000FF"/>
+          <w:sz w:val="21"/>
+          <w:szCs w:val="21"/>
+        </w:rPr>
+        <w:t xml:space="preserve">The agent starts to take the </w:t>
+      </w:r>
+      <w:proofErr w:type="gramStart"/>
       <w:r>
         <w:rPr>
           <w:rStyle w:val="Emphasis"/>
           <w:rFonts w:ascii="Helvetica Neue" w:hAnsi="Helvetica Neue"/>
           <w:i w:val="0"/>
-          <w:color w:val="303030"/>
+          <w:color w:val="0000FF"/>
+          <w:sz w:val="21"/>
+          <w:szCs w:val="21"/>
+        </w:rPr>
+        <w:t>None</w:t>
+      </w:r>
+      <w:proofErr w:type="gramEnd"/>
+      <w:r>
+        <w:rPr>
+          <w:rStyle w:val="Emphasis"/>
+          <w:rFonts w:ascii="Helvetica Neue" w:hAnsi="Helvetica Neue"/>
+          <w:i w:val="0"/>
+          <w:color w:val="0000FF"/>
+          <w:sz w:val="21"/>
+          <w:szCs w:val="21"/>
+        </w:rPr>
+        <w:t xml:space="preserve"> action more as it observes a +1 for every time it does not run a red light.</w:t>
+      </w:r>
+      <w:r>
+        <w:rPr>
+          <w:rStyle w:val="Emphasis"/>
+          <w:rFonts w:ascii="Helvetica Neue" w:hAnsi="Helvetica Neue"/>
+          <w:i w:val="0"/>
+          <w:color w:val="0000FF"/>
           <w:sz w:val="21"/>
           <w:szCs w:val="21"/>
         </w:rPr>
@@ -1326,14 +1407,12 @@
           <w:rStyle w:val="Emphasis"/>
           <w:rFonts w:ascii="Helvetica Neue" w:hAnsi="Helvetica Neue"/>
           <w:i w:val="0"/>
-          <w:color w:val="303030"/>
+          <w:color w:val="0000FF"/>
           <w:sz w:val="21"/>
           <w:szCs w:val="21"/>
         </w:rPr>
         <w:t>ing correct rules of the road. It does not receive a huge negative reward for not finding the destination, so it makes sense that it would try to receive multiple small rewards instead of searching and making a mistake.</w:t>
       </w:r>
-      <w:bookmarkStart w:id="0" w:name="_GoBack"/>
-      <w:bookmarkEnd w:id="0"/>
     </w:p>
     <w:p>
       <w:pPr>
@@ -1381,21 +1460,174 @@
         <w:shd w:val="clear" w:color="auto" w:fill="FFFFFF"/>
         <w:spacing w:before="0" w:beforeAutospacing="0" w:after="225" w:afterAutospacing="0" w:line="357" w:lineRule="atLeast"/>
         <w:rPr>
-          <w:rFonts w:ascii="Helvetica Neue" w:hAnsi="Helvetica Neue"/>
-          <w:color w:val="303030"/>
-          <w:sz w:val="21"/>
-          <w:szCs w:val="21"/>
-        </w:rPr>
-      </w:pPr>
-      <w:r>
-        <w:rPr>
           <w:rStyle w:val="Emphasis"/>
           <w:rFonts w:ascii="Helvetica Neue" w:hAnsi="Helvetica Neue"/>
           <w:color w:val="303030"/>
           <w:sz w:val="21"/>
           <w:szCs w:val="21"/>
         </w:rPr>
-        <w:t>Report what changes you made to your basic implementation of Q-Learning to achieve the final version of the agent. How well does it perform?</w:t>
+      </w:pPr>
+      <w:r>
+        <w:rPr>
+          <w:rStyle w:val="Emphasis"/>
+          <w:rFonts w:ascii="Helvetica Neue" w:hAnsi="Helvetica Neue"/>
+          <w:color w:val="303030"/>
+          <w:sz w:val="21"/>
+          <w:szCs w:val="21"/>
+        </w:rPr>
+        <w:t>Report what changes you made to your basic implementation of Q-Learning to achieve the final version of t</w:t>
+      </w:r>
+      <w:bookmarkStart w:id="0" w:name="_GoBack"/>
+      <w:bookmarkEnd w:id="0"/>
+      <w:r>
+        <w:rPr>
+          <w:rStyle w:val="Emphasis"/>
+          <w:rFonts w:ascii="Helvetica Neue" w:hAnsi="Helvetica Neue"/>
+          <w:color w:val="303030"/>
+          <w:sz w:val="21"/>
+          <w:szCs w:val="21"/>
+        </w:rPr>
+        <w:t>he agent. How well does it perform?</w:t>
+      </w:r>
+    </w:p>
+    <w:p>
+      <w:pPr>
+        <w:pStyle w:val="NormalWeb"/>
+        <w:shd w:val="clear" w:color="auto" w:fill="FFFFFF"/>
+        <w:spacing w:before="0" w:beforeAutospacing="0" w:after="225" w:afterAutospacing="0" w:line="357" w:lineRule="atLeast"/>
+        <w:rPr>
+          <w:rStyle w:val="Emphasis"/>
+          <w:rFonts w:ascii="Helvetica Neue" w:hAnsi="Helvetica Neue"/>
+          <w:i w:val="0"/>
+          <w:color w:val="0000FF"/>
+          <w:sz w:val="21"/>
+          <w:szCs w:val="21"/>
+        </w:rPr>
+      </w:pPr>
+      <w:r>
+        <w:rPr>
+          <w:rStyle w:val="Emphasis"/>
+          <w:rFonts w:ascii="Helvetica Neue" w:hAnsi="Helvetica Neue"/>
+          <w:i w:val="0"/>
+          <w:color w:val="0000FF"/>
+          <w:sz w:val="21"/>
+          <w:szCs w:val="21"/>
+        </w:rPr>
+        <w:t xml:space="preserve">I tried implementing the </w:t>
+      </w:r>
+      <w:proofErr w:type="gramStart"/>
+      <w:r>
+        <w:rPr>
+          <w:rStyle w:val="Emphasis"/>
+          <w:rFonts w:ascii="Helvetica Neue" w:hAnsi="Helvetica Neue"/>
+          <w:i w:val="0"/>
+          <w:color w:val="0000FF"/>
+          <w:sz w:val="21"/>
+          <w:szCs w:val="21"/>
+        </w:rPr>
+        <w:t>ego-centric</w:t>
+      </w:r>
+      <w:proofErr w:type="gramEnd"/>
+      <w:r>
+        <w:rPr>
+          <w:rStyle w:val="Emphasis"/>
+          <w:rFonts w:ascii="Helvetica Neue" w:hAnsi="Helvetica Neue"/>
+          <w:i w:val="0"/>
+          <w:color w:val="0000FF"/>
+          <w:sz w:val="21"/>
+          <w:szCs w:val="21"/>
+        </w:rPr>
+        <w:t xml:space="preserve"> and </w:t>
+      </w:r>
+      <w:proofErr w:type="spellStart"/>
+      <w:r>
+        <w:rPr>
+          <w:rStyle w:val="Emphasis"/>
+          <w:rFonts w:ascii="Helvetica Neue" w:hAnsi="Helvetica Neue"/>
+          <w:i w:val="0"/>
+          <w:color w:val="0000FF"/>
+          <w:sz w:val="21"/>
+          <w:szCs w:val="21"/>
+        </w:rPr>
+        <w:t>allo</w:t>
+      </w:r>
+      <w:proofErr w:type="spellEnd"/>
+      <w:r>
+        <w:rPr>
+          <w:rStyle w:val="Emphasis"/>
+          <w:rFonts w:ascii="Helvetica Neue" w:hAnsi="Helvetica Neue"/>
+          <w:i w:val="0"/>
+          <w:color w:val="0000FF"/>
+          <w:sz w:val="21"/>
+          <w:szCs w:val="21"/>
+        </w:rPr>
+        <w:t>-centric models in the tutorial provided at this link:</w:t>
+      </w:r>
+    </w:p>
+    <w:p>
+      <w:pPr>
+        <w:pStyle w:val="NormalWeb"/>
+        <w:shd w:val="clear" w:color="auto" w:fill="FFFFFF"/>
+        <w:spacing w:before="0" w:beforeAutospacing="0" w:after="225" w:afterAutospacing="0" w:line="357" w:lineRule="atLeast"/>
+        <w:rPr>
+          <w:rFonts w:ascii="Helvetica Neue" w:hAnsi="Helvetica Neue"/>
+          <w:color w:val="0000FF"/>
+          <w:sz w:val="21"/>
+          <w:szCs w:val="21"/>
+        </w:rPr>
+      </w:pPr>
+      <w:hyperlink r:id="rId6" w:history="1">
+        <w:r>
+          <w:rPr>
+            <w:rStyle w:val="Hyperlink"/>
+            <w:rFonts w:ascii="Helvetica Neue" w:hAnsi="Helvetica Neue"/>
+            <w:sz w:val="21"/>
+            <w:szCs w:val="21"/>
+          </w:rPr>
+          <w:t>https://studywolf.wordpress.com/2012/11/25/reinforcement-learning-q-learning-and-exploration/</w:t>
+        </w:r>
+      </w:hyperlink>
+    </w:p>
+    <w:p>
+      <w:pPr>
+        <w:pStyle w:val="NormalWeb"/>
+        <w:shd w:val="clear" w:color="auto" w:fill="FFFFFF"/>
+        <w:spacing w:before="0" w:beforeAutospacing="0" w:after="225" w:afterAutospacing="0" w:line="357" w:lineRule="atLeast"/>
+        <w:rPr>
+          <w:rFonts w:ascii="Helvetica Neue" w:hAnsi="Helvetica Neue"/>
+          <w:color w:val="0000FF"/>
+          <w:sz w:val="21"/>
+          <w:szCs w:val="21"/>
+        </w:rPr>
+      </w:pPr>
+      <w:r>
+        <w:rPr>
+          <w:rFonts w:ascii="Helvetica Neue" w:hAnsi="Helvetica Neue"/>
+          <w:color w:val="0000FF"/>
+          <w:sz w:val="21"/>
+          <w:szCs w:val="21"/>
+        </w:rPr>
+        <w:t xml:space="preserve">This was to encourage more exploration without encountering the issue of the agent choosing the </w:t>
+      </w:r>
+      <w:proofErr w:type="gramStart"/>
+      <w:r>
+        <w:rPr>
+          <w:rFonts w:ascii="Helvetica Neue" w:hAnsi="Helvetica Neue"/>
+          <w:color w:val="0000FF"/>
+          <w:sz w:val="21"/>
+          <w:szCs w:val="21"/>
+        </w:rPr>
+        <w:t>None</w:t>
+      </w:r>
+      <w:proofErr w:type="gramEnd"/>
+      <w:r>
+        <w:rPr>
+          <w:rFonts w:ascii="Helvetica Neue" w:hAnsi="Helvetica Neue"/>
+          <w:color w:val="0000FF"/>
+          <w:sz w:val="21"/>
+          <w:szCs w:val="21"/>
+        </w:rPr>
+        <w:t xml:space="preserve"> option because it gives short-term returns.</w:t>
       </w:r>
     </w:p>
     <w:p>
@@ -2945,7 +3177,6 @@
     <w:name w:val="Hyperlink"/>
     <w:basedOn w:val="DefaultParagraphFont"/>
     <w:uiPriority w:val="99"/>
-    <w:semiHidden/>
     <w:unhideWhenUsed/>
     <w:rsid w:val="00815E38"/>
     <w:rPr>
@@ -3376,7 +3607,6 @@
     <w:name w:val="Hyperlink"/>
     <w:basedOn w:val="DefaultParagraphFont"/>
     <w:uiPriority w:val="99"/>
-    <w:semiHidden/>
     <w:unhideWhenUsed/>
     <w:rsid w:val="00815E38"/>
     <w:rPr>

</xml_diff>

<commit_message>
Implemented Ego/Allo Q Learning. Removed Deadline as a parameter. Answered states question more thoroughly
Implementing Ego/Allo Q learning as mentioned in the Studywolf blog
(also addressed in my report). Did not see much or any improvements in
cumulative rewards over all the trials. Need to check out other metrics.

Realized Deadline parameter in the State decreased the Agents ability
to learn quickly. This is due to the deadline increasing the dimensions
of the state space 30 or more times. Removing deadline allows the agent
to find the deadline almost every time.
</commit_message>
<xml_diff>
--- a/smartcab/Project 4 Report.docx
+++ b/smartcab/Project 4 Report.docx
@@ -1257,6 +1257,124 @@
         </w:rPr>
         <w:t>These are the states that can be immediately observed by the learning agent. The agent should pay attention to its future location, whether the light is green and allowing it to move, and if there are cars oncoming from any direction. The deadline is important to include in the state once we start enforcing it because it will mean that a terminal state has been reached.</w:t>
       </w:r>
+      <w:r>
+        <w:rPr>
+          <w:rStyle w:val="Emphasis"/>
+          <w:rFonts w:ascii="Helvetica Neue" w:hAnsi="Helvetica Neue"/>
+          <w:i w:val="0"/>
+          <w:color w:val="0000FF"/>
+          <w:sz w:val="21"/>
+          <w:szCs w:val="21"/>
+        </w:rPr>
+        <w:t xml:space="preserve"> This shortens each trial, but we receive no penalty for not finishing on time. Some states were unnecessary, however. The oncoming traffic from the right is nonessential if you pay attention to the color of the light. On the other hand, after reading some discussion and looking over the code, it appears that the </w:t>
+      </w:r>
+      <w:r>
+        <w:rPr>
+          <w:rStyle w:val="Emphasis"/>
+          <w:rFonts w:ascii="Helvetica Neue" w:hAnsi="Helvetica Neue"/>
+          <w:color w:val="0000FF"/>
+          <w:sz w:val="21"/>
+          <w:szCs w:val="21"/>
+        </w:rPr>
+        <w:t xml:space="preserve">oncoming </w:t>
+      </w:r>
+      <w:r>
+        <w:rPr>
+          <w:rStyle w:val="Emphasis"/>
+          <w:rFonts w:ascii="Helvetica Neue" w:hAnsi="Helvetica Neue"/>
+          <w:i w:val="0"/>
+          <w:color w:val="0000FF"/>
+          <w:sz w:val="21"/>
+          <w:szCs w:val="21"/>
+        </w:rPr>
+        <w:t xml:space="preserve">and </w:t>
+      </w:r>
+      <w:r>
+        <w:rPr>
+          <w:rStyle w:val="Emphasis"/>
+          <w:rFonts w:ascii="Helvetica Neue" w:hAnsi="Helvetica Neue"/>
+          <w:color w:val="0000FF"/>
+          <w:sz w:val="21"/>
+          <w:szCs w:val="21"/>
+        </w:rPr>
+        <w:t xml:space="preserve">left oncoming </w:t>
+      </w:r>
+      <w:r>
+        <w:rPr>
+          <w:rStyle w:val="Emphasis"/>
+          <w:rFonts w:ascii="Helvetica Neue" w:hAnsi="Helvetica Neue"/>
+          <w:i w:val="0"/>
+          <w:color w:val="0000FF"/>
+          <w:sz w:val="21"/>
+          <w:szCs w:val="21"/>
+        </w:rPr>
+        <w:t xml:space="preserve">traffic also do not matter because the agent is already programmed to acknowledge </w:t>
+      </w:r>
+      <w:r>
+        <w:rPr>
+          <w:rStyle w:val="Emphasis"/>
+          <w:rFonts w:ascii="Helvetica Neue" w:hAnsi="Helvetica Neue"/>
+          <w:color w:val="0000FF"/>
+          <w:sz w:val="21"/>
+          <w:szCs w:val="21"/>
+        </w:rPr>
+        <w:t>right-of-way.</w:t>
+      </w:r>
+      <w:r>
+        <w:rPr>
+          <w:rStyle w:val="Emphasis"/>
+          <w:rFonts w:ascii="Helvetica Neue" w:hAnsi="Helvetica Neue"/>
+          <w:i w:val="0"/>
+          <w:color w:val="0000FF"/>
+          <w:sz w:val="21"/>
+          <w:szCs w:val="21"/>
+        </w:rPr>
+        <w:t xml:space="preserve"> This is helpful because it severely reduces the input space that the agent needs to learn. If this were not the case, then it could still be argued that the only other input dimension to add to the state would be </w:t>
+      </w:r>
+      <w:r>
+        <w:rPr>
+          <w:rStyle w:val="Emphasis"/>
+          <w:rFonts w:ascii="Helvetica Neue" w:hAnsi="Helvetica Neue"/>
+          <w:color w:val="0000FF"/>
+          <w:sz w:val="21"/>
+          <w:szCs w:val="21"/>
+        </w:rPr>
+        <w:t>oncoming</w:t>
+      </w:r>
+      <w:r>
+        <w:rPr>
+          <w:rStyle w:val="Emphasis"/>
+          <w:rFonts w:ascii="Helvetica Neue" w:hAnsi="Helvetica Neue"/>
+          <w:i w:val="0"/>
+          <w:color w:val="0000FF"/>
+          <w:sz w:val="21"/>
+          <w:szCs w:val="21"/>
+        </w:rPr>
+        <w:t xml:space="preserve"> traffic. That would make sure that the agent learned not to make left turns when there is </w:t>
+      </w:r>
+      <w:r>
+        <w:rPr>
+          <w:rStyle w:val="Emphasis"/>
+          <w:rFonts w:ascii="Helvetica Neue" w:hAnsi="Helvetica Neue"/>
+          <w:color w:val="0000FF"/>
+          <w:sz w:val="21"/>
+          <w:szCs w:val="21"/>
+        </w:rPr>
+        <w:t>oncoming</w:t>
+      </w:r>
+      <w:r>
+        <w:rPr>
+          <w:rStyle w:val="Emphasis"/>
+          <w:rFonts w:ascii="Helvetica Neue" w:hAnsi="Helvetica Neue"/>
+          <w:i w:val="0"/>
+          <w:color w:val="0000FF"/>
+          <w:sz w:val="21"/>
+          <w:szCs w:val="21"/>
+        </w:rPr>
+        <w:t xml:space="preserve"> traffic.</w:t>
+      </w:r>
+      <w:bookmarkStart w:id="0" w:name="_GoBack"/>
+      <w:bookmarkEnd w:id="0"/>
     </w:p>
     <w:p>
       <w:pPr>
@@ -1475,19 +1593,7 @@
           <w:sz w:val="21"/>
           <w:szCs w:val="21"/>
         </w:rPr>
-        <w:t>Report what changes you made to your basic implementation of Q-Learning to achieve the final version of t</w:t>
-      </w:r>
-      <w:bookmarkStart w:id="0" w:name="_GoBack"/>
-      <w:bookmarkEnd w:id="0"/>
-      <w:r>
-        <w:rPr>
-          <w:rStyle w:val="Emphasis"/>
-          <w:rFonts w:ascii="Helvetica Neue" w:hAnsi="Helvetica Neue"/>
-          <w:color w:val="303030"/>
-          <w:sz w:val="21"/>
-          <w:szCs w:val="21"/>
-        </w:rPr>
-        <w:t>he agent. How well does it perform?</w:t>
+        <w:t>Report what changes you made to your basic implementation of Q-Learning to achieve the final version of the agent. How well does it perform?</w:t>
       </w:r>
     </w:p>
     <w:p>

</xml_diff>

<commit_message>
Answered Final Question in Report.
Still needs more depth, but all questions have been addressed.
</commit_message>
<xml_diff>
--- a/smartcab/Project 4 Report.docx
+++ b/smartcab/Project 4 Report.docx
@@ -1255,7 +1255,7 @@
           <w:sz w:val="21"/>
           <w:szCs w:val="21"/>
         </w:rPr>
-        <w:t>These are the states that can be immediately observed by the learning agent. The agent should pay attention to its future location, whether the light is green and allowing it to move, and if there are cars oncoming from any direction. The deadline is important to include in the state once we start enforcing it because it will mean that a terminal state has been reached.</w:t>
+        <w:t xml:space="preserve">These are the states that can be immediately observed by the learning agent. The agent should pay attention to its future location, whether the light is green and allowing it to move, and if there are cars oncoming from any direction. </w:t>
       </w:r>
       <w:r>
         <w:rPr>
@@ -1266,7 +1266,7 @@
           <w:sz w:val="21"/>
           <w:szCs w:val="21"/>
         </w:rPr>
-        <w:t xml:space="preserve"> This shortens each trial, but we receive no penalty for not finishing on time. Some states were unnecessary, however. The oncoming traffic from the right is nonessential if you pay attention to the color of the light. On the other hand, after reading some discussion and looking over the code, it appears that the </w:t>
+        <w:t xml:space="preserve">Some states were unnecessary, however. The oncoming traffic from the right is nonessential if you pay attention to the color of the light. On the other hand, after reading some discussion and looking over the code, it appears that the </w:t>
       </w:r>
       <w:r>
         <w:rPr>
@@ -1373,8 +1373,59 @@
         </w:rPr>
         <w:t xml:space="preserve"> traffic.</w:t>
       </w:r>
-      <w:bookmarkStart w:id="0" w:name="_GoBack"/>
-      <w:bookmarkEnd w:id="0"/>
+      <w:r>
+        <w:rPr>
+          <w:rStyle w:val="Emphasis"/>
+          <w:rFonts w:ascii="Helvetica Neue" w:hAnsi="Helvetica Neue"/>
+          <w:i w:val="0"/>
+          <w:color w:val="0000FF"/>
+          <w:sz w:val="21"/>
+          <w:szCs w:val="21"/>
+        </w:rPr>
+        <w:t xml:space="preserve"> Adding the </w:t>
+      </w:r>
+      <w:r>
+        <w:rPr>
+          <w:rStyle w:val="Emphasis"/>
+          <w:rFonts w:ascii="Helvetica Neue" w:hAnsi="Helvetica Neue"/>
+          <w:color w:val="0000FF"/>
+          <w:sz w:val="21"/>
+          <w:szCs w:val="21"/>
+        </w:rPr>
+        <w:t>deadline</w:t>
+      </w:r>
+      <w:r>
+        <w:rPr>
+          <w:rStyle w:val="Emphasis"/>
+          <w:rFonts w:ascii="Helvetica Neue" w:hAnsi="Helvetica Neue"/>
+          <w:i w:val="0"/>
+          <w:color w:val="0000FF"/>
+          <w:sz w:val="21"/>
+          <w:szCs w:val="21"/>
+        </w:rPr>
+        <w:t xml:space="preserve"> to the state would add far too many discrete states to explore in the limited amount of time there is to arrive at the destination. It is possible to decrease the number of states in the deadline by referencing fractions of the </w:t>
+      </w:r>
+      <w:r>
+        <w:rPr>
+          <w:rStyle w:val="Emphasis"/>
+          <w:rFonts w:ascii="Helvetica Neue" w:hAnsi="Helvetica Neue"/>
+          <w:color w:val="0000FF"/>
+          <w:sz w:val="21"/>
+          <w:szCs w:val="21"/>
+        </w:rPr>
+        <w:t>deadline</w:t>
+      </w:r>
+      <w:r>
+        <w:rPr>
+          <w:rStyle w:val="Emphasis"/>
+          <w:rFonts w:ascii="Helvetica Neue" w:hAnsi="Helvetica Neue"/>
+          <w:i w:val="0"/>
+          <w:color w:val="0000FF"/>
+          <w:sz w:val="21"/>
+          <w:szCs w:val="21"/>
+        </w:rPr>
+        <w:t xml:space="preserve"> time left as discrete variables.</w:t>
+      </w:r>
     </w:p>
     <w:p>
       <w:pPr>
@@ -1530,6 +1581,48 @@
           <w:szCs w:val="21"/>
         </w:rPr>
         <w:t>ing correct rules of the road. It does not receive a huge negative reward for not finding the destination, so it makes sense that it would try to receive multiple small rewards instead of searching and making a mistake.</w:t>
+      </w:r>
+      <w:r>
+        <w:rPr>
+          <w:rStyle w:val="Emphasis"/>
+          <w:rFonts w:ascii="Helvetica Neue" w:hAnsi="Helvetica Neue"/>
+          <w:i w:val="0"/>
+          <w:color w:val="0000FF"/>
+          <w:sz w:val="21"/>
+          <w:szCs w:val="21"/>
+        </w:rPr>
+        <w:t xml:space="preserve"> After receiving a few +2s for following through with the </w:t>
+      </w:r>
+      <w:r>
+        <w:rPr>
+          <w:rStyle w:val="Emphasis"/>
+          <w:rFonts w:ascii="Helvetica Neue" w:hAnsi="Helvetica Neue"/>
+          <w:color w:val="0000FF"/>
+          <w:sz w:val="21"/>
+          <w:szCs w:val="21"/>
+        </w:rPr>
+        <w:t>next-waypoint</w:t>
+      </w:r>
+      <w:r>
+        <w:rPr>
+          <w:rStyle w:val="Emphasis"/>
+          <w:rFonts w:ascii="Helvetica Neue" w:hAnsi="Helvetica Neue"/>
+          <w:i w:val="0"/>
+          <w:color w:val="0000FF"/>
+          <w:sz w:val="21"/>
+          <w:szCs w:val="21"/>
+        </w:rPr>
+        <w:t xml:space="preserve"> it starts to take more and more </w:t>
+      </w:r>
+      <w:r>
+        <w:rPr>
+          <w:rStyle w:val="Emphasis"/>
+          <w:rFonts w:ascii="Helvetica Neue" w:hAnsi="Helvetica Neue"/>
+          <w:color w:val="0000FF"/>
+          <w:sz w:val="21"/>
+          <w:szCs w:val="21"/>
+        </w:rPr>
+        <w:t>lefts, rights, and forwards.</w:t>
       </w:r>
     </w:p>
     <w:p>
@@ -1759,7 +1852,21 @@
         <w:t>Does your agent get close to finding an optimal policy, i.e. reach the destination in the minimum possible time, and not incur any penalties?</w:t>
       </w:r>
     </w:p>
-    <w:p/>
+    <w:p>
+      <w:pPr>
+        <w:rPr>
+          <w:color w:val="0000FF"/>
+        </w:rPr>
+      </w:pPr>
+      <w:bookmarkStart w:id="0" w:name="_GoBack"/>
+      <w:r>
+        <w:rPr>
+          <w:color w:val="0000FF"/>
+        </w:rPr>
+        <w:t>The agent seems to find a very good policy that achieves cumulative rewards per round near 30. It also reaches the goal around 85% of the time including all trials, even when there was not a policy to reference.</w:t>
+      </w:r>
+    </w:p>
+    <w:bookmarkEnd w:id="0"/>
     <w:sectPr>
       <w:pgSz w:w="12240" w:h="15840"/>
       <w:pgMar w:top="1440" w:right="1800" w:bottom="1440" w:left="1800" w:header="720" w:footer="720" w:gutter="0"/>

</xml_diff>

<commit_message>
Cleaned up analysis. Discretized deadline. Updated Report.
Consolidated all for loops over the output analysis to one for loop and
added percent of trials completed to analysis.

Made a more discrete deadline that consolidates the deadline values
into fractions of the deadline value. Specifically, thirds, then
halves. Neither proved to be much use.

Updated the report with my findings.
</commit_message>
<xml_diff>
--- a/smartcab/Project 4 Report.docx
+++ b/smartcab/Project 4 Report.docx
@@ -108,7 +108,6 @@
         </w:rPr>
         <w:fldChar w:fldCharType="separate"/>
       </w:r>
-      <w:proofErr w:type="spellStart"/>
       <w:r>
         <w:rPr>
           <w:rStyle w:val="Strong"/>
@@ -119,7 +118,6 @@
         </w:rPr>
         <w:t>pygame</w:t>
       </w:r>
-      <w:proofErr w:type="spellEnd"/>
       <w:r>
         <w:rPr>
           <w:rFonts w:ascii="Helvetica Neue" w:hAnsi="Helvetica Neue"/>
@@ -220,27 +218,7 @@
           <w:szCs w:val="21"/>
         </w:rPr>
         <w:br/>
-        <w:t xml:space="preserve">For help with installation, it is best to reach out to the </w:t>
-      </w:r>
-      <w:proofErr w:type="spellStart"/>
-      <w:r>
-        <w:rPr>
-          <w:rFonts w:ascii="Helvetica Neue" w:hAnsi="Helvetica Neue"/>
-          <w:color w:val="303030"/>
-          <w:sz w:val="21"/>
-          <w:szCs w:val="21"/>
-        </w:rPr>
-        <w:t>pygame</w:t>
-      </w:r>
-      <w:proofErr w:type="spellEnd"/>
-      <w:r>
-        <w:rPr>
-          <w:rFonts w:ascii="Helvetica Neue" w:hAnsi="Helvetica Neue"/>
-          <w:color w:val="303030"/>
-          <w:sz w:val="21"/>
-          <w:szCs w:val="21"/>
-        </w:rPr>
-        <w:t xml:space="preserve"> community [</w:t>
+        <w:t>For help with installation, it is best to reach out to the pygame community [</w:t>
       </w:r>
       <w:r>
         <w:rPr>
@@ -423,7 +401,6 @@
         </w:rPr>
         <w:fldChar w:fldCharType="separate"/>
       </w:r>
-      <w:proofErr w:type="spellStart"/>
       <w:r>
         <w:rPr>
           <w:rStyle w:val="Hyperlink"/>
@@ -434,7 +411,6 @@
         </w:rPr>
         <w:t>reddit</w:t>
       </w:r>
-      <w:proofErr w:type="spellEnd"/>
       <w:r>
         <w:rPr>
           <w:rFonts w:ascii="Helvetica Neue" w:hAnsi="Helvetica Neue"/>
@@ -711,7 +687,6 @@
         </w:rPr>
         <w:t> </w:t>
       </w:r>
-      <w:proofErr w:type="spellStart"/>
       <w:r>
         <w:rPr>
           <w:rStyle w:val="Emphasis"/>
@@ -729,17 +704,7 @@
           <w:sz w:val="21"/>
           <w:szCs w:val="21"/>
         </w:rPr>
-        <w:t>below</w:t>
-      </w:r>
-      <w:proofErr w:type="spellEnd"/>
-      <w:r>
-        <w:rPr>
-          <w:rFonts w:ascii="Helvetica Neue" w:hAnsi="Helvetica Neue"/>
-          <w:color w:val="303030"/>
-          <w:sz w:val="21"/>
-          <w:szCs w:val="21"/>
-        </w:rPr>
-        <w:t>. When you have finished the project, save/download the report as a PDF and turn it in with your code.</w:t>
+        <w:t>below. When you have finished the project, save/download the report as a PDF and turn it in with your code.</w:t>
       </w:r>
     </w:p>
     <w:p>
@@ -941,7 +906,6 @@
         </w:rPr>
         <w:t> </w:t>
       </w:r>
-      <w:proofErr w:type="spellStart"/>
       <w:r>
         <w:rPr>
           <w:rStyle w:val="HTMLCode"/>
@@ -954,7 +918,6 @@
         </w:rPr>
         <w:t>enforce_deadline</w:t>
       </w:r>
-      <w:proofErr w:type="spellEnd"/>
       <w:r>
         <w:rPr>
           <w:rStyle w:val="apple-converted-space"/>
@@ -1165,27 +1128,7 @@
           <w:sz w:val="21"/>
           <w:szCs w:val="21"/>
         </w:rPr>
-        <w:t xml:space="preserve">Identify a set of states that you think are appropriate for modeling the driving agent. The main </w:t>
-      </w:r>
-      <w:proofErr w:type="gramStart"/>
-      <w:r>
-        <w:rPr>
-          <w:rFonts w:ascii="Helvetica Neue" w:hAnsi="Helvetica Neue"/>
-          <w:color w:val="303030"/>
-          <w:sz w:val="21"/>
-          <w:szCs w:val="21"/>
-        </w:rPr>
-        <w:t>source of state variables are</w:t>
-      </w:r>
-      <w:proofErr w:type="gramEnd"/>
-      <w:r>
-        <w:rPr>
-          <w:rFonts w:ascii="Helvetica Neue" w:hAnsi="Helvetica Neue"/>
-          <w:color w:val="303030"/>
-          <w:sz w:val="21"/>
-          <w:szCs w:val="21"/>
-        </w:rPr>
-        <w:t xml:space="preserve"> current inputs, but not all of them may be worth representing. Also, you can choose to explicitly define states, or use some combination (vector) of inputs as an implicit state.</w:t>
+        <w:t>Identify a set of states that you think are appropriate for modeling the driving agent. The main source of state variables are current inputs, but not all of them may be worth representing. Also, you can choose to explicitly define states, or use some combination (vector) of inputs as an implicit state.</w:t>
       </w:r>
     </w:p>
     <w:p>
@@ -1534,31 +1477,7 @@
           <w:sz w:val="21"/>
           <w:szCs w:val="21"/>
         </w:rPr>
-        <w:t xml:space="preserve">The agent starts to take the </w:t>
-      </w:r>
-      <w:proofErr w:type="gramStart"/>
-      <w:r>
-        <w:rPr>
-          <w:rStyle w:val="Emphasis"/>
-          <w:rFonts w:ascii="Helvetica Neue" w:hAnsi="Helvetica Neue"/>
-          <w:i w:val="0"/>
-          <w:color w:val="0000FF"/>
-          <w:sz w:val="21"/>
-          <w:szCs w:val="21"/>
-        </w:rPr>
-        <w:t>None</w:t>
-      </w:r>
-      <w:proofErr w:type="gramEnd"/>
-      <w:r>
-        <w:rPr>
-          <w:rStyle w:val="Emphasis"/>
-          <w:rFonts w:ascii="Helvetica Neue" w:hAnsi="Helvetica Neue"/>
-          <w:i w:val="0"/>
-          <w:color w:val="0000FF"/>
-          <w:sz w:val="21"/>
-          <w:szCs w:val="21"/>
-        </w:rPr>
-        <w:t xml:space="preserve"> action more as it observes a +1 for every time it does not run a red light.</w:t>
+        <w:t>The agent starts to take the None action more as it observes a +1 for every time it does not run a red light.</w:t>
       </w:r>
       <w:r>
         <w:rPr>
@@ -1712,55 +1631,7 @@
           <w:sz w:val="21"/>
           <w:szCs w:val="21"/>
         </w:rPr>
-        <w:t xml:space="preserve">I tried implementing the </w:t>
-      </w:r>
-      <w:proofErr w:type="gramStart"/>
-      <w:r>
-        <w:rPr>
-          <w:rStyle w:val="Emphasis"/>
-          <w:rFonts w:ascii="Helvetica Neue" w:hAnsi="Helvetica Neue"/>
-          <w:i w:val="0"/>
-          <w:color w:val="0000FF"/>
-          <w:sz w:val="21"/>
-          <w:szCs w:val="21"/>
-        </w:rPr>
-        <w:t>ego-centric</w:t>
-      </w:r>
-      <w:proofErr w:type="gramEnd"/>
-      <w:r>
-        <w:rPr>
-          <w:rStyle w:val="Emphasis"/>
-          <w:rFonts w:ascii="Helvetica Neue" w:hAnsi="Helvetica Neue"/>
-          <w:i w:val="0"/>
-          <w:color w:val="0000FF"/>
-          <w:sz w:val="21"/>
-          <w:szCs w:val="21"/>
-        </w:rPr>
-        <w:t xml:space="preserve"> and </w:t>
-      </w:r>
-      <w:proofErr w:type="spellStart"/>
-      <w:r>
-        <w:rPr>
-          <w:rStyle w:val="Emphasis"/>
-          <w:rFonts w:ascii="Helvetica Neue" w:hAnsi="Helvetica Neue"/>
-          <w:i w:val="0"/>
-          <w:color w:val="0000FF"/>
-          <w:sz w:val="21"/>
-          <w:szCs w:val="21"/>
-        </w:rPr>
-        <w:t>allo</w:t>
-      </w:r>
-      <w:proofErr w:type="spellEnd"/>
-      <w:r>
-        <w:rPr>
-          <w:rStyle w:val="Emphasis"/>
-          <w:rFonts w:ascii="Helvetica Neue" w:hAnsi="Helvetica Neue"/>
-          <w:i w:val="0"/>
-          <w:color w:val="0000FF"/>
-          <w:sz w:val="21"/>
-          <w:szCs w:val="21"/>
-        </w:rPr>
-        <w:t>-centric models in the tutorial provided at this link:</w:t>
+        <w:t>I tried implementing the ego-centric and allo-centric models in the tutorial provided at this link:</w:t>
       </w:r>
     </w:p>
     <w:p>
@@ -1806,9 +1677,8 @@
           <w:sz w:val="21"/>
           <w:szCs w:val="21"/>
         </w:rPr>
-        <w:t xml:space="preserve">This was to encourage more exploration without encountering the issue of the agent choosing the </w:t>
-      </w:r>
-      <w:proofErr w:type="gramStart"/>
+        <w:t>This was to encourage more exploration without encountering the issue of the agent choosing the None option because it gives short-term returns.</w:t>
+      </w:r>
       <w:r>
         <w:rPr>
           <w:rFonts w:ascii="Helvetica Neue" w:hAnsi="Helvetica Neue"/>
@@ -1816,18 +1686,10 @@
           <w:sz w:val="21"/>
           <w:szCs w:val="21"/>
         </w:rPr>
-        <w:t>None</w:t>
-      </w:r>
-      <w:proofErr w:type="gramEnd"/>
-      <w:r>
-        <w:rPr>
-          <w:rFonts w:ascii="Helvetica Neue" w:hAnsi="Helvetica Neue"/>
-          <w:color w:val="0000FF"/>
-          <w:sz w:val="21"/>
-          <w:szCs w:val="21"/>
-        </w:rPr>
-        <w:t xml:space="preserve"> option because it gives short-term returns.</w:t>
-      </w:r>
+        <w:t xml:space="preserve"> This did not have much of an effect, because the agent quickly learned and relied on the optimal policy.</w:t>
+      </w:r>
+      <w:bookmarkStart w:id="0" w:name="_GoBack"/>
+      <w:bookmarkEnd w:id="0"/>
     </w:p>
     <w:p>
       <w:pPr>
@@ -1858,7 +1720,6 @@
           <w:color w:val="0000FF"/>
         </w:rPr>
       </w:pPr>
-      <w:bookmarkStart w:id="0" w:name="_GoBack"/>
       <w:r>
         <w:rPr>
           <w:color w:val="0000FF"/>
@@ -1866,7 +1727,6 @@
         <w:t>The agent seems to find a very good policy that achieves cumulative rewards per round near 30. It also reaches the goal around 85% of the time including all trials, even when there was not a policy to reference.</w:t>
       </w:r>
     </w:p>
-    <w:bookmarkEnd w:id="0"/>
     <w:sectPr>
       <w:pgSz w:w="12240" w:h="15840"/>
       <w:pgMar w:top="1440" w:right="1800" w:bottom="1440" w:left="1800" w:header="720" w:footer="720" w:gutter="0"/>

</xml_diff>

<commit_message>
Added recording of negative rewards per trial and magnitude of changes to q-table over time.
</commit_message>
<xml_diff>
--- a/smartcab/Project 4 Report.docx
+++ b/smartcab/Project 4 Report.docx
@@ -1,6 +1,6 @@
 
 <file path=word/document.xml><?xml version="1.0" encoding="utf-8"?>
-<w:document xmlns:wpc="http://schemas.microsoft.com/office/word/2010/wordprocessingCanvas" xmlns:mo="http://schemas.microsoft.com/office/mac/office/2008/main" xmlns:mc="http://schemas.openxmlformats.org/markup-compatibility/2006" xmlns:mv="urn:schemas-microsoft-com:mac:vml" xmlns:o="urn:schemas-microsoft-com:office:office" xmlns:r="http://schemas.openxmlformats.org/officeDocument/2006/relationships" xmlns:m="http://schemas.openxmlformats.org/officeDocument/2006/math" xmlns:v="urn:schemas-microsoft-com:vml" xmlns:wp14="http://schemas.microsoft.com/office/word/2010/wordprocessingDrawing" xmlns:wp="http://schemas.openxmlformats.org/drawingml/2006/wordprocessingDrawing" xmlns:w10="urn:schemas-microsoft-com:office:word" xmlns:w="http://schemas.openxmlformats.org/wordprocessingml/2006/main" xmlns:w14="http://schemas.microsoft.com/office/word/2010/wordml" xmlns:wpg="http://schemas.microsoft.com/office/word/2010/wordprocessingGroup" xmlns:wpi="http://schemas.microsoft.com/office/word/2010/wordprocessingInk" xmlns:wne="http://schemas.microsoft.com/office/word/2006/wordml" xmlns:wps="http://schemas.microsoft.com/office/word/2010/wordprocessingShape" mc:Ignorable="w14 wp14">
+<w:document xmlns:wpc="http://schemas.microsoft.com/office/word/2010/wordprocessingCanvas" xmlns:mc="http://schemas.openxmlformats.org/markup-compatibility/2006" xmlns:o="urn:schemas-microsoft-com:office:office" xmlns:r="http://schemas.openxmlformats.org/officeDocument/2006/relationships" xmlns:m="http://schemas.openxmlformats.org/officeDocument/2006/math" xmlns:v="urn:schemas-microsoft-com:vml" xmlns:wp14="http://schemas.microsoft.com/office/word/2010/wordprocessingDrawing" xmlns:wp="http://schemas.openxmlformats.org/drawingml/2006/wordprocessingDrawing" xmlns:w10="urn:schemas-microsoft-com:office:word" xmlns:w="http://schemas.openxmlformats.org/wordprocessingml/2006/main" xmlns:w14="http://schemas.microsoft.com/office/word/2010/wordml" xmlns:wpg="http://schemas.microsoft.com/office/word/2010/wordprocessingGroup" xmlns:wpi="http://schemas.microsoft.com/office/word/2010/wordprocessingInk" xmlns:wne="http://schemas.microsoft.com/office/word/2006/wordml" xmlns:wps="http://schemas.microsoft.com/office/word/2010/wordprocessingShape" mc:Ignorable="w14 wp14">
   <w:body>
     <w:p>
       <w:pPr>
@@ -156,70 +156,40 @@
           <w:sz w:val="21"/>
           <w:szCs w:val="21"/>
         </w:rPr>
-        <w:t xml:space="preserve">Some states were unnecessary, however. The oncoming traffic from the right is nonessential if you pay attention to the color of the light. On the other hand, after reading some discussion and looking over the code, it appears that the </w:t>
-      </w:r>
-      <w:r>
-        <w:rPr>
-          <w:rStyle w:val="Emphasis"/>
-          <w:rFonts w:ascii="Helvetica Neue" w:hAnsi="Helvetica Neue"/>
-          <w:color w:val="0000FF"/>
-          <w:sz w:val="21"/>
-          <w:szCs w:val="21"/>
-        </w:rPr>
-        <w:t xml:space="preserve">oncoming </w:t>
-      </w:r>
-      <w:r>
-        <w:rPr>
-          <w:rStyle w:val="Emphasis"/>
-          <w:rFonts w:ascii="Helvetica Neue" w:hAnsi="Helvetica Neue"/>
-          <w:i w:val="0"/>
-          <w:color w:val="0000FF"/>
-          <w:sz w:val="21"/>
-          <w:szCs w:val="21"/>
-        </w:rPr>
-        <w:t xml:space="preserve">and </w:t>
-      </w:r>
-      <w:r>
-        <w:rPr>
-          <w:rStyle w:val="Emphasis"/>
-          <w:rFonts w:ascii="Helvetica Neue" w:hAnsi="Helvetica Neue"/>
-          <w:color w:val="0000FF"/>
-          <w:sz w:val="21"/>
-          <w:szCs w:val="21"/>
-        </w:rPr>
-        <w:t xml:space="preserve">left oncoming </w:t>
-      </w:r>
-      <w:r>
-        <w:rPr>
-          <w:rStyle w:val="Emphasis"/>
-          <w:rFonts w:ascii="Helvetica Neue" w:hAnsi="Helvetica Neue"/>
-          <w:i w:val="0"/>
-          <w:color w:val="0000FF"/>
-          <w:sz w:val="21"/>
-          <w:szCs w:val="21"/>
-        </w:rPr>
-        <w:t xml:space="preserve">traffic also do not matter because the agent is already programmed to acknowledge </w:t>
-      </w:r>
-      <w:r>
-        <w:rPr>
-          <w:rStyle w:val="Emphasis"/>
-          <w:rFonts w:ascii="Helvetica Neue" w:hAnsi="Helvetica Neue"/>
-          <w:color w:val="0000FF"/>
-          <w:sz w:val="21"/>
-          <w:szCs w:val="21"/>
-        </w:rPr>
-        <w:t>right-of-way.</w:t>
-      </w:r>
-      <w:r>
-        <w:rPr>
-          <w:rStyle w:val="Emphasis"/>
-          <w:rFonts w:ascii="Helvetica Neue" w:hAnsi="Helvetica Neue"/>
-          <w:i w:val="0"/>
-          <w:color w:val="0000FF"/>
-          <w:sz w:val="21"/>
-          <w:szCs w:val="21"/>
-        </w:rPr>
-        <w:t xml:space="preserve"> This is helpful because it severely reduces the input space that the agent needs to learn. If this were not the case, then it could still be argued that the only other input dimension to add to the state would be </w:t>
+        <w:t xml:space="preserve">Some states were unnecessary, however. The oncoming traffic from the right is nonessential if you pay attention to the color of the light. </w:t>
+      </w:r>
+      <w:r>
+        <w:rPr>
+          <w:rStyle w:val="Emphasis"/>
+          <w:rFonts w:ascii="Helvetica Neue" w:hAnsi="Helvetica Neue"/>
+          <w:i w:val="0"/>
+          <w:color w:val="0000FF"/>
+          <w:sz w:val="21"/>
+          <w:szCs w:val="21"/>
+        </w:rPr>
+        <w:t xml:space="preserve">While </w:t>
+      </w:r>
+      <w:r>
+        <w:rPr>
+          <w:rStyle w:val="Emphasis"/>
+          <w:rFonts w:ascii="Helvetica Neue" w:hAnsi="Helvetica Neue"/>
+          <w:i w:val="0"/>
+          <w:color w:val="0000FF"/>
+          <w:sz w:val="21"/>
+          <w:szCs w:val="21"/>
+        </w:rPr>
+        <w:t>other agents in the code are hardcoded to learn the right of way rule</w:t>
+      </w:r>
+      <w:r>
+        <w:rPr>
+          <w:rStyle w:val="Emphasis"/>
+          <w:rFonts w:ascii="Helvetica Neue" w:hAnsi="Helvetica Neue"/>
+          <w:i w:val="0"/>
+          <w:color w:val="0000FF"/>
+          <w:sz w:val="21"/>
+          <w:szCs w:val="21"/>
+        </w:rPr>
+        <w:t xml:space="preserve">s, the Learning agent will be required to also pay attention to </w:t>
       </w:r>
       <w:r>
         <w:rPr>
@@ -240,6 +210,189 @@
           <w:sz w:val="21"/>
           <w:szCs w:val="21"/>
         </w:rPr>
+        <w:t xml:space="preserve"> traffic and potentially </w:t>
+      </w:r>
+      <w:r>
+        <w:rPr>
+          <w:rStyle w:val="Emphasis"/>
+          <w:rFonts w:ascii="Helvetica Neue" w:hAnsi="Helvetica Neue"/>
+          <w:color w:val="0000FF"/>
+          <w:sz w:val="21"/>
+          <w:szCs w:val="21"/>
+        </w:rPr>
+        <w:t>left oncoming</w:t>
+      </w:r>
+      <w:r>
+        <w:rPr>
+          <w:rStyle w:val="Emphasis"/>
+          <w:rFonts w:ascii="Helvetica Neue" w:hAnsi="Helvetica Neue"/>
+          <w:i w:val="0"/>
+          <w:color w:val="0000FF"/>
+          <w:sz w:val="21"/>
+          <w:szCs w:val="21"/>
+        </w:rPr>
+        <w:t xml:space="preserve"> traffic</w:t>
+      </w:r>
+      <w:r>
+        <w:rPr>
+          <w:rStyle w:val="Emphasis"/>
+          <w:rFonts w:ascii="Helvetica Neue" w:hAnsi="Helvetica Neue"/>
+          <w:i w:val="0"/>
+          <w:color w:val="0000FF"/>
+          <w:sz w:val="21"/>
+          <w:szCs w:val="21"/>
+        </w:rPr>
+        <w:t xml:space="preserve">. </w:t>
+      </w:r>
+      <w:r>
+        <w:rPr>
+          <w:rStyle w:val="Emphasis"/>
+          <w:rFonts w:ascii="Helvetica Neue" w:hAnsi="Helvetica Neue"/>
+          <w:i w:val="0"/>
+          <w:color w:val="0000FF"/>
+          <w:sz w:val="21"/>
+          <w:szCs w:val="21"/>
+        </w:rPr>
+        <w:t xml:space="preserve">Without acknowledging </w:t>
+      </w:r>
+      <w:r>
+        <w:rPr>
+          <w:rStyle w:val="Emphasis"/>
+          <w:rFonts w:ascii="Helvetica Neue" w:hAnsi="Helvetica Neue"/>
+          <w:color w:val="0000FF"/>
+          <w:sz w:val="21"/>
+          <w:szCs w:val="21"/>
+        </w:rPr>
+        <w:t>oncoming</w:t>
+      </w:r>
+      <w:r>
+        <w:rPr>
+          <w:rStyle w:val="Emphasis"/>
+          <w:rFonts w:ascii="Helvetica Neue" w:hAnsi="Helvetica Neue"/>
+          <w:i w:val="0"/>
+          <w:color w:val="0000FF"/>
+          <w:sz w:val="21"/>
+          <w:szCs w:val="21"/>
+        </w:rPr>
+        <w:t xml:space="preserve"> traffic, the agent can still decide to make a left and will incur a negative reward without having a clear explanation as to why.</w:t>
+      </w:r>
+      <w:r>
+        <w:rPr>
+          <w:rStyle w:val="Emphasis"/>
+          <w:rFonts w:ascii="Helvetica Neue" w:hAnsi="Helvetica Neue"/>
+          <w:i w:val="0"/>
+          <w:color w:val="0000FF"/>
+          <w:sz w:val="21"/>
+          <w:szCs w:val="21"/>
+        </w:rPr>
+        <w:t xml:space="preserve"> </w:t>
+      </w:r>
+      <w:r>
+        <w:rPr>
+          <w:rStyle w:val="Emphasis"/>
+          <w:rFonts w:ascii="Helvetica Neue" w:hAnsi="Helvetica Neue"/>
+          <w:i w:val="0"/>
+          <w:color w:val="0000FF"/>
+          <w:sz w:val="21"/>
+          <w:szCs w:val="21"/>
+        </w:rPr>
+        <w:t>I</w:t>
+      </w:r>
+      <w:r>
+        <w:rPr>
+          <w:rStyle w:val="Emphasis"/>
+          <w:rFonts w:ascii="Helvetica Neue" w:hAnsi="Helvetica Neue"/>
+          <w:i w:val="0"/>
+          <w:color w:val="0000FF"/>
+          <w:sz w:val="21"/>
+          <w:szCs w:val="21"/>
+        </w:rPr>
+        <w:t>t could still be argued that the only other input dimension</w:t>
+      </w:r>
+      <w:r>
+        <w:rPr>
+          <w:rStyle w:val="Emphasis"/>
+          <w:rFonts w:ascii="Helvetica Neue" w:hAnsi="Helvetica Neue"/>
+          <w:i w:val="0"/>
+          <w:color w:val="0000FF"/>
+          <w:sz w:val="21"/>
+          <w:szCs w:val="21"/>
+        </w:rPr>
+        <w:t>s</w:t>
+      </w:r>
+      <w:r>
+        <w:rPr>
+          <w:rStyle w:val="Emphasis"/>
+          <w:rFonts w:ascii="Helvetica Neue" w:hAnsi="Helvetica Neue"/>
+          <w:i w:val="0"/>
+          <w:color w:val="0000FF"/>
+          <w:sz w:val="21"/>
+          <w:szCs w:val="21"/>
+        </w:rPr>
+        <w:t xml:space="preserve"> to add to the state would be </w:t>
+      </w:r>
+      <w:proofErr w:type="gramStart"/>
+      <w:r>
+        <w:rPr>
+          <w:rStyle w:val="Emphasis"/>
+          <w:rFonts w:ascii="Helvetica Neue" w:hAnsi="Helvetica Neue"/>
+          <w:color w:val="0000FF"/>
+          <w:sz w:val="21"/>
+          <w:szCs w:val="21"/>
+        </w:rPr>
+        <w:t>oncoming</w:t>
+      </w:r>
+      <w:r>
+        <w:rPr>
+          <w:rStyle w:val="Emphasis"/>
+          <w:rFonts w:ascii="Helvetica Neue" w:hAnsi="Helvetica Neue"/>
+          <w:color w:val="0000FF"/>
+          <w:sz w:val="21"/>
+          <w:szCs w:val="21"/>
+        </w:rPr>
+        <w:t>,</w:t>
+      </w:r>
+      <w:proofErr w:type="gramEnd"/>
+      <w:r>
+        <w:rPr>
+          <w:rStyle w:val="Emphasis"/>
+          <w:rFonts w:ascii="Helvetica Neue" w:hAnsi="Helvetica Neue"/>
+          <w:color w:val="0000FF"/>
+          <w:sz w:val="21"/>
+          <w:szCs w:val="21"/>
+        </w:rPr>
+        <w:t xml:space="preserve"> </w:t>
+      </w:r>
+      <w:r>
+        <w:rPr>
+          <w:rStyle w:val="Emphasis"/>
+          <w:rFonts w:ascii="Helvetica Neue" w:hAnsi="Helvetica Neue"/>
+          <w:i w:val="0"/>
+          <w:color w:val="0000FF"/>
+          <w:sz w:val="21"/>
+          <w:szCs w:val="21"/>
+        </w:rPr>
+        <w:t>and</w:t>
+      </w:r>
+      <w:r>
+        <w:rPr>
+          <w:rStyle w:val="Emphasis"/>
+          <w:rFonts w:ascii="Helvetica Neue" w:hAnsi="Helvetica Neue"/>
+          <w:color w:val="0000FF"/>
+          <w:sz w:val="21"/>
+          <w:szCs w:val="21"/>
+        </w:rPr>
+        <w:t xml:space="preserve"> light</w:t>
+      </w:r>
+      <w:r>
+        <w:rPr>
+          <w:rStyle w:val="Emphasis"/>
+          <w:rFonts w:ascii="Helvetica Neue" w:hAnsi="Helvetica Neue"/>
+          <w:i w:val="0"/>
+          <w:color w:val="0000FF"/>
+          <w:sz w:val="21"/>
+          <w:szCs w:val="21"/>
+        </w:rPr>
         <w:t xml:space="preserve"> traffic. That would make sure that the agent learned not to make left turns when there is </w:t>
       </w:r>
       <w:r>
@@ -261,18 +414,114 @@
           <w:sz w:val="21"/>
           <w:szCs w:val="21"/>
         </w:rPr>
-        <w:t xml:space="preserve"> traffic.</w:t>
-      </w:r>
-      <w:r>
-        <w:rPr>
-          <w:rStyle w:val="Emphasis"/>
-          <w:rFonts w:ascii="Helvetica Neue" w:hAnsi="Helvetica Neue"/>
-          <w:i w:val="0"/>
-          <w:color w:val="0000FF"/>
-          <w:sz w:val="21"/>
-          <w:szCs w:val="21"/>
-        </w:rPr>
-        <w:t xml:space="preserve"> Adding the </w:t>
+        <w:t xml:space="preserve"> traffic. </w:t>
+      </w:r>
+      <w:r>
+        <w:rPr>
+          <w:rStyle w:val="Emphasis"/>
+          <w:rFonts w:ascii="Helvetica Neue" w:hAnsi="Helvetica Neue"/>
+          <w:i w:val="0"/>
+          <w:color w:val="0000FF"/>
+          <w:sz w:val="21"/>
+          <w:szCs w:val="21"/>
+        </w:rPr>
+        <w:t xml:space="preserve"> </w:t>
+      </w:r>
+      <w:r>
+        <w:rPr>
+          <w:rStyle w:val="Emphasis"/>
+          <w:rFonts w:ascii="Helvetica Neue" w:hAnsi="Helvetica Neue"/>
+          <w:color w:val="0000FF"/>
+          <w:sz w:val="21"/>
+          <w:szCs w:val="21"/>
+        </w:rPr>
+        <w:t xml:space="preserve">Left </w:t>
+      </w:r>
+      <w:r>
+        <w:rPr>
+          <w:rStyle w:val="Emphasis"/>
+          <w:rFonts w:ascii="Helvetica Neue" w:hAnsi="Helvetica Neue"/>
+          <w:color w:val="0000FF"/>
+          <w:sz w:val="21"/>
+          <w:szCs w:val="21"/>
+        </w:rPr>
+        <w:t>oncoming</w:t>
+      </w:r>
+      <w:r>
+        <w:rPr>
+          <w:rStyle w:val="Emphasis"/>
+          <w:rFonts w:ascii="Helvetica Neue" w:hAnsi="Helvetica Neue"/>
+          <w:i w:val="0"/>
+          <w:color w:val="0000FF"/>
+          <w:sz w:val="21"/>
+          <w:szCs w:val="21"/>
+        </w:rPr>
+        <w:t xml:space="preserve"> traffic, on the other hand, is not as essential because the agent would simply be expected to make less or no right turns on red lights. </w:t>
+      </w:r>
+      <w:r>
+        <w:rPr>
+          <w:rStyle w:val="Emphasis"/>
+          <w:rFonts w:ascii="Helvetica Neue" w:hAnsi="Helvetica Neue"/>
+          <w:i w:val="0"/>
+          <w:color w:val="0000FF"/>
+          <w:sz w:val="21"/>
+          <w:szCs w:val="21"/>
+        </w:rPr>
+        <w:t xml:space="preserve">It is helpful to exclude </w:t>
+      </w:r>
+      <w:r>
+        <w:rPr>
+          <w:rStyle w:val="Emphasis"/>
+          <w:rFonts w:ascii="Helvetica Neue" w:hAnsi="Helvetica Neue"/>
+          <w:color w:val="0000FF"/>
+          <w:sz w:val="21"/>
+          <w:szCs w:val="21"/>
+        </w:rPr>
+        <w:t>left oncoming</w:t>
+      </w:r>
+      <w:r>
+        <w:rPr>
+          <w:rStyle w:val="Emphasis"/>
+          <w:rFonts w:ascii="Helvetica Neue" w:hAnsi="Helvetica Neue"/>
+          <w:i w:val="0"/>
+          <w:color w:val="0000FF"/>
+          <w:sz w:val="21"/>
+          <w:szCs w:val="21"/>
+        </w:rPr>
+        <w:t xml:space="preserve"> because it reduces the input space that the agent needs to learn</w:t>
+      </w:r>
+      <w:r>
+        <w:rPr>
+          <w:rStyle w:val="Emphasis"/>
+          <w:rFonts w:ascii="Helvetica Neue" w:hAnsi="Helvetica Neue"/>
+          <w:i w:val="0"/>
+          <w:color w:val="0000FF"/>
+          <w:sz w:val="21"/>
+          <w:szCs w:val="21"/>
+        </w:rPr>
+        <w:t>, and therefore speeds up the learning</w:t>
+      </w:r>
+      <w:r>
+        <w:rPr>
+          <w:rStyle w:val="Emphasis"/>
+          <w:rFonts w:ascii="Helvetica Neue" w:hAnsi="Helvetica Neue"/>
+          <w:i w:val="0"/>
+          <w:color w:val="0000FF"/>
+          <w:sz w:val="21"/>
+          <w:szCs w:val="21"/>
+        </w:rPr>
+        <w:t xml:space="preserve">. </w:t>
+      </w:r>
+      <w:r>
+        <w:rPr>
+          <w:rStyle w:val="Emphasis"/>
+          <w:rFonts w:ascii="Helvetica Neue" w:hAnsi="Helvetica Neue"/>
+          <w:i w:val="0"/>
+          <w:color w:val="0000FF"/>
+          <w:sz w:val="21"/>
+          <w:szCs w:val="21"/>
+        </w:rPr>
+        <w:t xml:space="preserve">Adding the </w:t>
       </w:r>
       <w:r>
         <w:rPr>
@@ -356,6 +605,7 @@
           <w:sz w:val="21"/>
           <w:szCs w:val="21"/>
         </w:rPr>
+        <w:lastRenderedPageBreak/>
         <w:t>What changes do you notice in the agent’s behavior?</w:t>
       </w:r>
     </w:p>
@@ -448,19 +698,7 @@
           <w:sz w:val="21"/>
           <w:szCs w:val="21"/>
         </w:rPr>
-        <w:t xml:space="preserve">ing correct rules of the road. It does not receive a huge negative reward for not finding </w:t>
-      </w:r>
-      <w:r>
-        <w:rPr>
-          <w:rStyle w:val="Emphasis"/>
-          <w:rFonts w:ascii="Helvetica Neue" w:hAnsi="Helvetica Neue"/>
-          <w:i w:val="0"/>
-          <w:color w:val="0000FF"/>
-          <w:sz w:val="21"/>
-          <w:szCs w:val="21"/>
-        </w:rPr>
-        <w:lastRenderedPageBreak/>
-        <w:t>the destination, so it makes sense that it would try to receive multiple small rewards instead of searching and making a mistake.</w:t>
+        <w:t>ing correct rules of the road. It does not receive a huge negative reward for not finding the destination, so it makes sense that it would try to receive multiple small rewards instead of searching and making a mistake.</w:t>
       </w:r>
       <w:r>
         <w:rPr>
@@ -513,31 +751,7 @@
           <w:sz w:val="21"/>
           <w:szCs w:val="21"/>
         </w:rPr>
-        <w:t xml:space="preserve"> Since </w:t>
-      </w:r>
-      <w:proofErr w:type="gramStart"/>
-      <w:r>
-        <w:rPr>
-          <w:rStyle w:val="Emphasis"/>
-          <w:rFonts w:ascii="Helvetica Neue" w:hAnsi="Helvetica Neue"/>
-          <w:i w:val="0"/>
-          <w:color w:val="0000FF"/>
-          <w:sz w:val="21"/>
-          <w:szCs w:val="21"/>
-        </w:rPr>
-        <w:t>these waypoints are indicated by the planner</w:t>
-      </w:r>
-      <w:proofErr w:type="gramEnd"/>
-      <w:r>
-        <w:rPr>
-          <w:rStyle w:val="Emphasis"/>
-          <w:rFonts w:ascii="Helvetica Neue" w:hAnsi="Helvetica Neue"/>
-          <w:i w:val="0"/>
-          <w:color w:val="0000FF"/>
-          <w:sz w:val="21"/>
-          <w:szCs w:val="21"/>
-        </w:rPr>
-        <w:t xml:space="preserve">, the agent works towards the eventual goal and eventually receives a large reward that will end up contributing to its tendency to follow the </w:t>
+        <w:t xml:space="preserve"> Since these waypoints are indicated by the planner, the agent works towards the eventual goal and eventually receives a large reward that will end up contributing to its tendency to follow the </w:t>
       </w:r>
       <w:r>
         <w:rPr>
@@ -626,31 +840,18 @@
           <w:sz w:val="21"/>
           <w:szCs w:val="21"/>
         </w:rPr>
-        <w:t xml:space="preserve">I tried implementing the </w:t>
-      </w:r>
-      <w:proofErr w:type="gramStart"/>
-      <w:r>
-        <w:rPr>
-          <w:rStyle w:val="Emphasis"/>
-          <w:rFonts w:ascii="Helvetica Neue" w:hAnsi="Helvetica Neue"/>
-          <w:i w:val="0"/>
-          <w:color w:val="0000FF"/>
-          <w:sz w:val="21"/>
-          <w:szCs w:val="21"/>
-        </w:rPr>
-        <w:t>ego-centric</w:t>
-      </w:r>
-      <w:proofErr w:type="gramEnd"/>
-      <w:r>
-        <w:rPr>
-          <w:rStyle w:val="Emphasis"/>
-          <w:rFonts w:ascii="Helvetica Neue" w:hAnsi="Helvetica Neue"/>
-          <w:i w:val="0"/>
-          <w:color w:val="0000FF"/>
-          <w:sz w:val="21"/>
-          <w:szCs w:val="21"/>
-        </w:rPr>
-        <w:t xml:space="preserve"> and </w:t>
+        <w:t>I tried implem</w:t>
+      </w:r>
+      <w:r>
+        <w:rPr>
+          <w:rStyle w:val="Emphasis"/>
+          <w:rFonts w:ascii="Helvetica Neue" w:hAnsi="Helvetica Neue"/>
+          <w:i w:val="0"/>
+          <w:color w:val="0000FF"/>
+          <w:sz w:val="21"/>
+          <w:szCs w:val="21"/>
+        </w:rPr>
+        <w:t xml:space="preserve">enting the ego-centric and </w:t>
       </w:r>
       <w:proofErr w:type="spellStart"/>
       <w:r>
@@ -664,6 +865,17 @@
         </w:rPr>
         <w:t>allo</w:t>
       </w:r>
+      <w:r>
+        <w:rPr>
+          <w:rStyle w:val="Emphasis"/>
+          <w:rFonts w:ascii="Helvetica Neue" w:hAnsi="Helvetica Neue"/>
+          <w:i w:val="0"/>
+          <w:color w:val="0000FF"/>
+          <w:sz w:val="21"/>
+          <w:szCs w:val="21"/>
+        </w:rPr>
+        <w:t>centric</w:t>
+      </w:r>
       <w:proofErr w:type="spellEnd"/>
       <w:r>
         <w:rPr>
@@ -674,7 +886,7 @@
           <w:sz w:val="21"/>
           <w:szCs w:val="21"/>
         </w:rPr>
-        <w:t>-centric models in the tutorial provided at this link:</w:t>
+        <w:t xml:space="preserve"> models in the tutorial provided at this link:</w:t>
       </w:r>
     </w:p>
     <w:p>
@@ -697,7 +909,25 @@
             <w:sz w:val="21"/>
             <w:szCs w:val="21"/>
           </w:rPr>
-          <w:t>https://studywolf.wordpress.com/2012/11/25/reinforcement-learning-q-learning-and-exploration/</w:t>
+          <w:t>https://studywo</w:t>
+        </w:r>
+        <w:r>
+          <w:rPr>
+            <w:rStyle w:val="Hyperlink"/>
+            <w:rFonts w:ascii="Helvetica Neue" w:hAnsi="Helvetica Neue"/>
+            <w:sz w:val="21"/>
+            <w:szCs w:val="21"/>
+          </w:rPr>
+          <w:t>l</w:t>
+        </w:r>
+        <w:r>
+          <w:rPr>
+            <w:rStyle w:val="Hyperlink"/>
+            <w:rFonts w:ascii="Helvetica Neue" w:hAnsi="Helvetica Neue"/>
+            <w:sz w:val="21"/>
+            <w:szCs w:val="21"/>
+          </w:rPr>
+          <w:t>f.wordpress.com/2012/11/25/reinforcement-learning-q-learning-and-exploration/</w:t>
         </w:r>
       </w:hyperlink>
     </w:p>
@@ -720,36 +950,209 @@
           <w:sz w:val="21"/>
           <w:szCs w:val="21"/>
         </w:rPr>
-        <w:t xml:space="preserve">This was to encourage more exploration without encountering the issue of the agent choosing the </w:t>
-      </w:r>
-      <w:proofErr w:type="gramStart"/>
-      <w:r>
-        <w:rPr>
-          <w:rFonts w:ascii="Helvetica Neue" w:hAnsi="Helvetica Neue"/>
-          <w:color w:val="0000FF"/>
-          <w:sz w:val="21"/>
-          <w:szCs w:val="21"/>
-        </w:rPr>
-        <w:t>None</w:t>
-      </w:r>
-      <w:proofErr w:type="gramEnd"/>
-      <w:r>
-        <w:rPr>
-          <w:rFonts w:ascii="Helvetica Neue" w:hAnsi="Helvetica Neue"/>
-          <w:color w:val="0000FF"/>
-          <w:sz w:val="21"/>
-          <w:szCs w:val="21"/>
-        </w:rPr>
-        <w:t xml:space="preserve"> option because it gives short-term returns.</w:t>
-      </w:r>
-      <w:r>
-        <w:rPr>
-          <w:rFonts w:ascii="Helvetica Neue" w:hAnsi="Helvetica Neue"/>
-          <w:color w:val="0000FF"/>
-          <w:sz w:val="21"/>
-          <w:szCs w:val="21"/>
-        </w:rPr>
-        <w:t xml:space="preserve"> This did not have much of an effect, because the agent quickly learned and relied on the optimal policy.</w:t>
+        <w:t>Ego-centric q-learning relies solely on the present state and q-value. In other words, the ego-centric model is focused on maximizing immediate rewards. Contrary to the ego-centric model,</w:t>
+      </w:r>
+      <w:r>
+        <w:rPr>
+          <w:rFonts w:ascii="Helvetica Neue" w:hAnsi="Helvetica Neue"/>
+          <w:color w:val="0000FF"/>
+          <w:sz w:val="21"/>
+          <w:szCs w:val="21"/>
+        </w:rPr>
+        <w:t xml:space="preserve"> </w:t>
+      </w:r>
+      <w:proofErr w:type="spellStart"/>
+      <w:r>
+        <w:rPr>
+          <w:rFonts w:ascii="Helvetica Neue" w:hAnsi="Helvetica Neue"/>
+          <w:color w:val="0000FF"/>
+          <w:sz w:val="21"/>
+          <w:szCs w:val="21"/>
+        </w:rPr>
+        <w:t>allo</w:t>
+      </w:r>
+      <w:r>
+        <w:rPr>
+          <w:rFonts w:ascii="Helvetica Neue" w:hAnsi="Helvetica Neue"/>
+          <w:color w:val="0000FF"/>
+          <w:sz w:val="21"/>
+          <w:szCs w:val="21"/>
+        </w:rPr>
+        <w:t>centric</w:t>
+      </w:r>
+      <w:proofErr w:type="spellEnd"/>
+      <w:r>
+        <w:rPr>
+          <w:rFonts w:ascii="Helvetica Neue" w:hAnsi="Helvetica Neue"/>
+          <w:color w:val="0000FF"/>
+          <w:sz w:val="21"/>
+          <w:szCs w:val="21"/>
+        </w:rPr>
+        <w:t xml:space="preserve"> q-learning encourages the agent to </w:t>
+      </w:r>
+      <w:r>
+        <w:rPr>
+          <w:rFonts w:ascii="Helvetica Neue" w:hAnsi="Helvetica Neue"/>
+          <w:color w:val="0000FF"/>
+          <w:sz w:val="21"/>
+          <w:szCs w:val="21"/>
+        </w:rPr>
+        <w:t>balance its understanding of the present state with that of future states</w:t>
+      </w:r>
+      <w:r>
+        <w:rPr>
+          <w:rFonts w:ascii="Helvetica Neue" w:hAnsi="Helvetica Neue"/>
+          <w:color w:val="0000FF"/>
+          <w:sz w:val="21"/>
+          <w:szCs w:val="21"/>
+        </w:rPr>
+        <w:t xml:space="preserve">. </w:t>
+      </w:r>
+      <w:r>
+        <w:rPr>
+          <w:rFonts w:ascii="Helvetica Neue" w:hAnsi="Helvetica Neue"/>
+          <w:color w:val="0000FF"/>
+          <w:sz w:val="21"/>
+          <w:szCs w:val="21"/>
+        </w:rPr>
+        <w:t xml:space="preserve">In this environment, the expectation is that the ego-centric q-table would quickly learn the right-of-way rules to maximize the immediate reward of a decision. </w:t>
+      </w:r>
+      <w:proofErr w:type="spellStart"/>
+      <w:r>
+        <w:rPr>
+          <w:rFonts w:ascii="Helvetica Neue" w:hAnsi="Helvetica Neue"/>
+          <w:color w:val="0000FF"/>
+          <w:sz w:val="21"/>
+          <w:szCs w:val="21"/>
+        </w:rPr>
+        <w:t>Allocentric</w:t>
+      </w:r>
+      <w:proofErr w:type="spellEnd"/>
+      <w:r>
+        <w:rPr>
+          <w:rFonts w:ascii="Helvetica Neue" w:hAnsi="Helvetica Neue"/>
+          <w:color w:val="0000FF"/>
+          <w:sz w:val="21"/>
+          <w:szCs w:val="21"/>
+        </w:rPr>
+        <w:t xml:space="preserve"> q-learning would be expected to focus more on following the planner as that gives a high return that would also be increased by finding the goal. </w:t>
+      </w:r>
+      <w:r>
+        <w:rPr>
+          <w:rFonts w:ascii="Helvetica Neue" w:hAnsi="Helvetica Neue"/>
+          <w:color w:val="0000FF"/>
+          <w:sz w:val="21"/>
+          <w:szCs w:val="21"/>
+        </w:rPr>
+        <w:t>Unfortunately, t</w:t>
+      </w:r>
+      <w:r>
+        <w:rPr>
+          <w:rFonts w:ascii="Helvetica Neue" w:hAnsi="Helvetica Neue"/>
+          <w:color w:val="0000FF"/>
+          <w:sz w:val="21"/>
+          <w:szCs w:val="21"/>
+        </w:rPr>
+        <w:t>his</w:t>
+      </w:r>
+      <w:r>
+        <w:rPr>
+          <w:rFonts w:ascii="Helvetica Neue" w:hAnsi="Helvetica Neue"/>
+          <w:color w:val="0000FF"/>
+          <w:sz w:val="21"/>
+          <w:szCs w:val="21"/>
+        </w:rPr>
+        <w:t xml:space="preserve"> did not </w:t>
+      </w:r>
+      <w:r>
+        <w:rPr>
+          <w:rFonts w:ascii="Helvetica Neue" w:hAnsi="Helvetica Neue"/>
+          <w:color w:val="0000FF"/>
+          <w:sz w:val="21"/>
+          <w:szCs w:val="21"/>
+        </w:rPr>
+        <w:t xml:space="preserve">provide </w:t>
+      </w:r>
+      <w:r>
+        <w:rPr>
+          <w:rFonts w:ascii="Helvetica Neue" w:hAnsi="Helvetica Neue"/>
+          <w:color w:val="0000FF"/>
+          <w:sz w:val="21"/>
+          <w:szCs w:val="21"/>
+        </w:rPr>
+        <w:t xml:space="preserve">sufficient </w:t>
+      </w:r>
+      <w:r>
+        <w:rPr>
+          <w:rFonts w:ascii="Helvetica Neue" w:hAnsi="Helvetica Neue"/>
+          <w:color w:val="0000FF"/>
+          <w:sz w:val="21"/>
+          <w:szCs w:val="21"/>
+        </w:rPr>
+        <w:t>improvement</w:t>
+      </w:r>
+      <w:r>
+        <w:rPr>
+          <w:rFonts w:ascii="Helvetica Neue" w:hAnsi="Helvetica Neue"/>
+          <w:color w:val="0000FF"/>
+          <w:sz w:val="21"/>
+          <w:szCs w:val="21"/>
+        </w:rPr>
+        <w:t>.</w:t>
+      </w:r>
+      <w:r>
+        <w:rPr>
+          <w:rFonts w:ascii="Helvetica Neue" w:hAnsi="Helvetica Neue"/>
+          <w:color w:val="0000FF"/>
+          <w:sz w:val="21"/>
+          <w:szCs w:val="21"/>
+        </w:rPr>
+        <w:t xml:space="preserve"> </w:t>
+      </w:r>
+      <w:r>
+        <w:rPr>
+          <w:rFonts w:ascii="Helvetica Neue" w:hAnsi="Helvetica Neue"/>
+          <w:color w:val="0000FF"/>
+          <w:sz w:val="21"/>
+          <w:szCs w:val="21"/>
+        </w:rPr>
+        <w:t>T</w:t>
+      </w:r>
+      <w:r>
+        <w:rPr>
+          <w:rFonts w:ascii="Helvetica Neue" w:hAnsi="Helvetica Neue"/>
+          <w:color w:val="0000FF"/>
+          <w:sz w:val="21"/>
+          <w:szCs w:val="21"/>
+        </w:rPr>
+        <w:t xml:space="preserve">he agent quickly learned </w:t>
+      </w:r>
+      <w:r>
+        <w:rPr>
+          <w:rFonts w:ascii="Helvetica Neue" w:hAnsi="Helvetica Neue"/>
+          <w:color w:val="0000FF"/>
+          <w:sz w:val="21"/>
+          <w:szCs w:val="21"/>
+        </w:rPr>
+        <w:t>each table because of the small input space</w:t>
+      </w:r>
+      <w:r>
+        <w:rPr>
+          <w:rFonts w:ascii="Helvetica Neue" w:hAnsi="Helvetica Neue"/>
+          <w:color w:val="0000FF"/>
+          <w:sz w:val="21"/>
+          <w:szCs w:val="21"/>
+        </w:rPr>
+        <w:t>.</w:t>
+      </w:r>
+      <w:r>
+        <w:rPr>
+          <w:rFonts w:ascii="Helvetica Neue" w:hAnsi="Helvetica Neue"/>
+          <w:color w:val="0000FF"/>
+          <w:sz w:val="21"/>
+          <w:szCs w:val="21"/>
+        </w:rPr>
+        <w:t xml:space="preserve"> This did not have any advantages over the basic implementation of Q-learning.</w:t>
       </w:r>
       <w:r>
         <w:rPr>
@@ -767,18 +1170,61 @@
           <w:sz w:val="21"/>
           <w:szCs w:val="21"/>
         </w:rPr>
-        <w:t>an optimal policy very quickly. All other aspects of Q-learning, like the learning rate and gamma, were selected after reading many tutorials. They are not scientifically verified, as each problem will have its own optimal values, they are simply suggested values to start near</w:t>
-      </w:r>
-      <w:bookmarkStart w:id="0" w:name="_GoBack"/>
-      <w:bookmarkEnd w:id="0"/>
-      <w:r>
-        <w:rPr>
-          <w:rFonts w:ascii="Helvetica Neue" w:hAnsi="Helvetica Neue"/>
-          <w:color w:val="0000FF"/>
-          <w:sz w:val="21"/>
-          <w:szCs w:val="21"/>
-        </w:rPr>
-        <w:t>.</w:t>
+        <w:t>an optimal policy very quickly. All other aspects of Q-lear</w:t>
+      </w:r>
+      <w:r>
+        <w:rPr>
+          <w:rFonts w:ascii="Helvetica Neue" w:hAnsi="Helvetica Neue"/>
+          <w:color w:val="0000FF"/>
+          <w:sz w:val="21"/>
+          <w:szCs w:val="21"/>
+        </w:rPr>
+        <w:t>ning, like the learning rate alpha,</w:t>
+      </w:r>
+      <w:r>
+        <w:rPr>
+          <w:rFonts w:ascii="Helvetica Neue" w:hAnsi="Helvetica Neue"/>
+          <w:color w:val="0000FF"/>
+          <w:sz w:val="21"/>
+          <w:szCs w:val="21"/>
+        </w:rPr>
+        <w:t xml:space="preserve"> gamma, </w:t>
+      </w:r>
+      <w:r>
+        <w:rPr>
+          <w:rFonts w:ascii="Helvetica Neue" w:hAnsi="Helvetica Neue"/>
+          <w:color w:val="0000FF"/>
+          <w:sz w:val="21"/>
+          <w:szCs w:val="21"/>
+        </w:rPr>
+        <w:t>and random action rate epsilon</w:t>
+      </w:r>
+      <w:r>
+        <w:rPr>
+          <w:rFonts w:ascii="Helvetica Neue" w:hAnsi="Helvetica Neue"/>
+          <w:color w:val="0000FF"/>
+          <w:sz w:val="21"/>
+          <w:szCs w:val="21"/>
+        </w:rPr>
+        <w:t xml:space="preserve"> </w:t>
+      </w:r>
+      <w:r>
+        <w:rPr>
+          <w:rFonts w:ascii="Helvetica Neue" w:hAnsi="Helvetica Neue"/>
+          <w:color w:val="0000FF"/>
+          <w:sz w:val="21"/>
+          <w:szCs w:val="21"/>
+        </w:rPr>
+        <w:t xml:space="preserve">were selected after </w:t>
+      </w:r>
+      <w:r>
+        <w:rPr>
+          <w:rFonts w:ascii="Helvetica Neue" w:hAnsi="Helvetica Neue"/>
+          <w:color w:val="0000FF"/>
+          <w:sz w:val="21"/>
+          <w:szCs w:val="21"/>
+        </w:rPr>
+        <w:t>running several iterations.</w:t>
       </w:r>
     </w:p>
     <w:p>
@@ -800,6 +1246,7 @@
           <w:sz w:val="21"/>
           <w:szCs w:val="21"/>
         </w:rPr>
+        <w:lastRenderedPageBreak/>
         <w:t xml:space="preserve">I tried </w:t>
       </w:r>
       <w:r>
@@ -809,7 +1256,43 @@
           <w:sz w:val="21"/>
           <w:szCs w:val="21"/>
         </w:rPr>
-        <w:t>adding a fractional representation of the deadline to see if the agent would learn how to use this as an excuse to gain more rewards before getting to the exit, but did not see much improvement. Instead, I used this representation to determine the random action rate, so the agent would be encourage</w:t>
+        <w:t>adding a fractional representation of the deadline to see if the agent would learn how to use this as an excuse to gain more rewards before getting to the exit, but</w:t>
+      </w:r>
+      <w:r>
+        <w:rPr>
+          <w:rFonts w:ascii="Helvetica Neue" w:hAnsi="Helvetica Neue"/>
+          <w:color w:val="0000FF"/>
+          <w:sz w:val="21"/>
+          <w:szCs w:val="21"/>
+        </w:rPr>
+        <w:t xml:space="preserve"> it did not. In</w:t>
+      </w:r>
+      <w:r>
+        <w:rPr>
+          <w:rFonts w:ascii="Helvetica Neue" w:hAnsi="Helvetica Neue"/>
+          <w:color w:val="0000FF"/>
+          <w:sz w:val="21"/>
+          <w:szCs w:val="21"/>
+        </w:rPr>
+        <w:t>stead, I used this representation to determine the random action rate</w:t>
+      </w:r>
+      <w:r>
+        <w:rPr>
+          <w:rFonts w:ascii="Helvetica Neue" w:hAnsi="Helvetica Neue"/>
+          <w:color w:val="0000FF"/>
+          <w:sz w:val="21"/>
+          <w:szCs w:val="21"/>
+        </w:rPr>
+        <w:t xml:space="preserve"> epsilon</w:t>
+      </w:r>
+      <w:r>
+        <w:rPr>
+          <w:rFonts w:ascii="Helvetica Neue" w:hAnsi="Helvetica Neue"/>
+          <w:color w:val="0000FF"/>
+          <w:sz w:val="21"/>
+          <w:szCs w:val="21"/>
+        </w:rPr>
+        <w:t>, so the agent would be encourage</w:t>
       </w:r>
       <w:r>
         <w:rPr>
@@ -828,6 +1311,15 @@
           <w:szCs w:val="21"/>
         </w:rPr>
         <w:t xml:space="preserve"> to explore until the last fractions of the deadline of the trial.</w:t>
+      </w:r>
+      <w:r>
+        <w:rPr>
+          <w:rFonts w:ascii="Helvetica Neue" w:hAnsi="Helvetica Neue"/>
+          <w:color w:val="0000FF"/>
+          <w:sz w:val="21"/>
+          <w:szCs w:val="21"/>
+        </w:rPr>
+        <w:t xml:space="preserve"> The agent will have a high epsilon for the first half of the time limit, and then be reduced to a very low random action rate after that.</w:t>
       </w:r>
     </w:p>
     <w:p>
@@ -961,7 +1453,15 @@
         <w:rPr>
           <w:color w:val="0000FF"/>
         </w:rPr>
-        <w:t>All analysis was done using the output_analysis.py file.</w:t>
+        <w:t>All analysis was done using th</w:t>
+      </w:r>
+      <w:bookmarkStart w:id="0" w:name="_GoBack"/>
+      <w:bookmarkEnd w:id="0"/>
+      <w:r>
+        <w:rPr>
+          <w:color w:val="0000FF"/>
+        </w:rPr>
+        <w:t>e output_analysis.py file.</w:t>
       </w:r>
     </w:p>
     <w:sectPr>
@@ -975,7 +1475,7 @@
 </file>
 
 <file path=word/numbering.xml><?xml version="1.0" encoding="utf-8"?>
-<w:numbering xmlns:wpc="http://schemas.microsoft.com/office/word/2010/wordprocessingCanvas" xmlns:mo="http://schemas.microsoft.com/office/mac/office/2008/main" xmlns:mc="http://schemas.openxmlformats.org/markup-compatibility/2006" xmlns:mv="urn:schemas-microsoft-com:mac:vml" xmlns:o="urn:schemas-microsoft-com:office:office" xmlns:r="http://schemas.openxmlformats.org/officeDocument/2006/relationships" xmlns:m="http://schemas.openxmlformats.org/officeDocument/2006/math" xmlns:v="urn:schemas-microsoft-com:vml" xmlns:wp14="http://schemas.microsoft.com/office/word/2010/wordprocessingDrawing" xmlns:wp="http://schemas.openxmlformats.org/drawingml/2006/wordprocessingDrawing" xmlns:w10="urn:schemas-microsoft-com:office:word" xmlns:w="http://schemas.openxmlformats.org/wordprocessingml/2006/main" xmlns:w14="http://schemas.microsoft.com/office/word/2010/wordml" xmlns:wpg="http://schemas.microsoft.com/office/word/2010/wordprocessingGroup" xmlns:wpi="http://schemas.microsoft.com/office/word/2010/wordprocessingInk" xmlns:wne="http://schemas.microsoft.com/office/word/2006/wordml" xmlns:wps="http://schemas.microsoft.com/office/word/2010/wordprocessingShape" mc:Ignorable="w14 wp14">
+<w:numbering xmlns:wpc="http://schemas.microsoft.com/office/word/2010/wordprocessingCanvas" xmlns:mc="http://schemas.openxmlformats.org/markup-compatibility/2006" xmlns:o="urn:schemas-microsoft-com:office:office" xmlns:r="http://schemas.openxmlformats.org/officeDocument/2006/relationships" xmlns:m="http://schemas.openxmlformats.org/officeDocument/2006/math" xmlns:v="urn:schemas-microsoft-com:vml" xmlns:wp14="http://schemas.microsoft.com/office/word/2010/wordprocessingDrawing" xmlns:wp="http://schemas.openxmlformats.org/drawingml/2006/wordprocessingDrawing" xmlns:w10="urn:schemas-microsoft-com:office:word" xmlns:w="http://schemas.openxmlformats.org/wordprocessingml/2006/main" xmlns:w14="http://schemas.microsoft.com/office/word/2010/wordml" xmlns:wpg="http://schemas.microsoft.com/office/word/2010/wordprocessingGroup" xmlns:wpi="http://schemas.microsoft.com/office/word/2010/wordprocessingInk" xmlns:wne="http://schemas.microsoft.com/office/word/2006/wordml" xmlns:wps="http://schemas.microsoft.com/office/word/2010/wordprocessingShape" mc:Ignorable="w14 wp14">
   <w:abstractNum w:abstractNumId="0">
     <w:nsid w:val="09203448"/>
     <w:multiLevelType w:val="multilevel"/>
@@ -2172,7 +2672,7 @@
     </w:rPrDefault>
     <w:pPrDefault/>
   </w:docDefaults>
-  <w:latentStyles w:defLockedState="0" w:defUIPriority="99" w:defSemiHidden="1" w:defUnhideWhenUsed="1" w:defQFormat="0" w:count="276">
+  <w:latentStyles w:defLockedState="0" w:defUIPriority="99" w:defSemiHidden="1" w:defUnhideWhenUsed="1" w:defQFormat="0" w:count="267">
     <w:lsdException w:name="Normal" w:semiHidden="0" w:uiPriority="0" w:unhideWhenUsed="0" w:qFormat="1"/>
     <w:lsdException w:name="heading 1" w:semiHidden="0" w:uiPriority="9" w:unhideWhenUsed="0" w:qFormat="1"/>
     <w:lsdException w:name="heading 2" w:uiPriority="9" w:qFormat="1"/>
@@ -2586,11 +3086,23 @@
       <w:szCs w:val="18"/>
     </w:rPr>
   </w:style>
+  <w:style w:type="character" w:styleId="FollowedHyperlink">
+    <w:name w:val="FollowedHyperlink"/>
+    <w:basedOn w:val="DefaultParagraphFont"/>
+    <w:uiPriority w:val="99"/>
+    <w:semiHidden/>
+    <w:unhideWhenUsed/>
+    <w:rsid w:val="00306B1A"/>
+    <w:rPr>
+      <w:color w:val="800080" w:themeColor="followedHyperlink"/>
+      <w:u w:val="single"/>
+    </w:rPr>
+  </w:style>
 </w:styles>
 </file>
 
 <file path=word/stylesWithEffects.xml><?xml version="1.0" encoding="utf-8"?>
-<w:styles xmlns:wpc="http://schemas.microsoft.com/office/word/2010/wordprocessingCanvas" xmlns:mo="http://schemas.microsoft.com/office/mac/office/2008/main" xmlns:mc="http://schemas.openxmlformats.org/markup-compatibility/2006" xmlns:mv="urn:schemas-microsoft-com:mac:vml" xmlns:o="urn:schemas-microsoft-com:office:office" xmlns:r="http://schemas.openxmlformats.org/officeDocument/2006/relationships" xmlns:m="http://schemas.openxmlformats.org/officeDocument/2006/math" xmlns:v="urn:schemas-microsoft-com:vml" xmlns:wp14="http://schemas.microsoft.com/office/word/2010/wordprocessingDrawing" xmlns:wp="http://schemas.openxmlformats.org/drawingml/2006/wordprocessingDrawing" xmlns:w10="urn:schemas-microsoft-com:office:word" xmlns:w="http://schemas.openxmlformats.org/wordprocessingml/2006/main" xmlns:w14="http://schemas.microsoft.com/office/word/2010/wordml" xmlns:wpg="http://schemas.microsoft.com/office/word/2010/wordprocessingGroup" xmlns:wpi="http://schemas.microsoft.com/office/word/2010/wordprocessingInk" xmlns:wne="http://schemas.microsoft.com/office/word/2006/wordml" xmlns:wps="http://schemas.microsoft.com/office/word/2010/wordprocessingShape" mc:Ignorable="w14 wp14">
+<w:styles xmlns:wpc="http://schemas.microsoft.com/office/word/2010/wordprocessingCanvas" xmlns:mc="http://schemas.openxmlformats.org/markup-compatibility/2006" xmlns:o="urn:schemas-microsoft-com:office:office" xmlns:r="http://schemas.openxmlformats.org/officeDocument/2006/relationships" xmlns:m="http://schemas.openxmlformats.org/officeDocument/2006/math" xmlns:v="urn:schemas-microsoft-com:vml" xmlns:wp14="http://schemas.microsoft.com/office/word/2010/wordprocessingDrawing" xmlns:wp="http://schemas.openxmlformats.org/drawingml/2006/wordprocessingDrawing" xmlns:w10="urn:schemas-microsoft-com:office:word" xmlns:w="http://schemas.openxmlformats.org/wordprocessingml/2006/main" xmlns:w14="http://schemas.microsoft.com/office/word/2010/wordml" xmlns:wpg="http://schemas.microsoft.com/office/word/2010/wordprocessingGroup" xmlns:wpi="http://schemas.microsoft.com/office/word/2010/wordprocessingInk" xmlns:wne="http://schemas.microsoft.com/office/word/2006/wordml" xmlns:wps="http://schemas.microsoft.com/office/word/2010/wordprocessingShape" mc:Ignorable="w14 wp14">
   <w:docDefaults>
     <w:rPrDefault>
       <w:rPr>
@@ -2602,7 +3114,7 @@
     </w:rPrDefault>
     <w:pPrDefault/>
   </w:docDefaults>
-  <w:latentStyles w:defLockedState="0" w:defUIPriority="99" w:defSemiHidden="1" w:defUnhideWhenUsed="1" w:defQFormat="0" w:count="276">
+  <w:latentStyles w:defLockedState="0" w:defUIPriority="99" w:defSemiHidden="1" w:defUnhideWhenUsed="1" w:defQFormat="0" w:count="267">
     <w:lsdException w:name="Normal" w:semiHidden="0" w:uiPriority="0" w:unhideWhenUsed="0" w:qFormat="1"/>
     <w:lsdException w:name="heading 1" w:semiHidden="0" w:uiPriority="9" w:unhideWhenUsed="0" w:qFormat="1"/>
     <w:lsdException w:name="heading 2" w:uiPriority="9" w:qFormat="1"/>
@@ -3014,6 +3526,18 @@
       <w:rFonts w:ascii="lucida grande" w:hAnsi="lucida grande" w:cs="lucida grande"/>
       <w:sz w:val="18"/>
       <w:szCs w:val="18"/>
+    </w:rPr>
+  </w:style>
+  <w:style w:type="character" w:styleId="FollowedHyperlink">
+    <w:name w:val="FollowedHyperlink"/>
+    <w:basedOn w:val="DefaultParagraphFont"/>
+    <w:uiPriority w:val="99"/>
+    <w:semiHidden/>
+    <w:unhideWhenUsed/>
+    <w:rsid w:val="00306B1A"/>
+    <w:rPr>
+      <w:color w:val="800080" w:themeColor="followedHyperlink"/>
+      <w:u w:val="single"/>
     </w:rPr>
   </w:style>
 </w:styles>

</xml_diff>

<commit_message>
Resubmitted project. Added Bollinger bands to moving average analysis.
</commit_message>
<xml_diff>
--- a/smartcab/Project 4 Report.docx
+++ b/smartcab/Project 4 Report.docx
@@ -1,6 +1,6 @@
 
 <file path=word/document.xml><?xml version="1.0" encoding="utf-8"?>
-<w:document xmlns:wpc="http://schemas.microsoft.com/office/word/2010/wordprocessingCanvas" xmlns:mc="http://schemas.openxmlformats.org/markup-compatibility/2006" xmlns:o="urn:schemas-microsoft-com:office:office" xmlns:r="http://schemas.openxmlformats.org/officeDocument/2006/relationships" xmlns:m="http://schemas.openxmlformats.org/officeDocument/2006/math" xmlns:v="urn:schemas-microsoft-com:vml" xmlns:wp14="http://schemas.microsoft.com/office/word/2010/wordprocessingDrawing" xmlns:wp="http://schemas.openxmlformats.org/drawingml/2006/wordprocessingDrawing" xmlns:w10="urn:schemas-microsoft-com:office:word" xmlns:w="http://schemas.openxmlformats.org/wordprocessingml/2006/main" xmlns:w14="http://schemas.microsoft.com/office/word/2010/wordml" xmlns:wpg="http://schemas.microsoft.com/office/word/2010/wordprocessingGroup" xmlns:wpi="http://schemas.microsoft.com/office/word/2010/wordprocessingInk" xmlns:wne="http://schemas.microsoft.com/office/word/2006/wordml" xmlns:wps="http://schemas.microsoft.com/office/word/2010/wordprocessingShape" mc:Ignorable="w14 wp14">
+<w:document xmlns:wpc="http://schemas.microsoft.com/office/word/2010/wordprocessingCanvas" xmlns:mo="http://schemas.microsoft.com/office/mac/office/2008/main" xmlns:mc="http://schemas.openxmlformats.org/markup-compatibility/2006" xmlns:mv="urn:schemas-microsoft-com:mac:vml" xmlns:o="urn:schemas-microsoft-com:office:office" xmlns:r="http://schemas.openxmlformats.org/officeDocument/2006/relationships" xmlns:m="http://schemas.openxmlformats.org/officeDocument/2006/math" xmlns:v="urn:schemas-microsoft-com:vml" xmlns:wp14="http://schemas.microsoft.com/office/word/2010/wordprocessingDrawing" xmlns:wp="http://schemas.openxmlformats.org/drawingml/2006/wordprocessingDrawing" xmlns:w10="urn:schemas-microsoft-com:office:word" xmlns:w="http://schemas.openxmlformats.org/wordprocessingml/2006/main" xmlns:w14="http://schemas.microsoft.com/office/word/2010/wordml" xmlns:wpg="http://schemas.microsoft.com/office/word/2010/wordprocessingGroup" xmlns:wpi="http://schemas.microsoft.com/office/word/2010/wordprocessingInk" xmlns:wne="http://schemas.microsoft.com/office/word/2006/wordml" xmlns:wps="http://schemas.microsoft.com/office/word/2010/wordprocessingShape" mc:Ignorable="w14 wp14">
   <w:body>
     <w:p>
       <w:pPr>
@@ -296,42 +296,50 @@
           <w:sz w:val="21"/>
           <w:szCs w:val="21"/>
         </w:rPr>
-        <w:t>I</w:t>
-      </w:r>
-      <w:r>
-        <w:rPr>
-          <w:rStyle w:val="Emphasis"/>
-          <w:rFonts w:ascii="Helvetica Neue" w:hAnsi="Helvetica Neue"/>
-          <w:i w:val="0"/>
-          <w:color w:val="0000FF"/>
-          <w:sz w:val="21"/>
-          <w:szCs w:val="21"/>
-        </w:rPr>
-        <w:t>t could still be argued that the only other input dimension</w:t>
-      </w:r>
-      <w:r>
-        <w:rPr>
-          <w:rStyle w:val="Emphasis"/>
-          <w:rFonts w:ascii="Helvetica Neue" w:hAnsi="Helvetica Neue"/>
-          <w:i w:val="0"/>
-          <w:color w:val="0000FF"/>
-          <w:sz w:val="21"/>
-          <w:szCs w:val="21"/>
-        </w:rPr>
-        <w:t>s</w:t>
-      </w:r>
-      <w:r>
-        <w:rPr>
-          <w:rStyle w:val="Emphasis"/>
-          <w:rFonts w:ascii="Helvetica Neue" w:hAnsi="Helvetica Neue"/>
-          <w:i w:val="0"/>
-          <w:color w:val="0000FF"/>
-          <w:sz w:val="21"/>
-          <w:szCs w:val="21"/>
-        </w:rPr>
-        <w:t xml:space="preserve"> to add to the state would be </w:t>
-      </w:r>
-      <w:proofErr w:type="gramStart"/>
+        <w:t xml:space="preserve">It could still be argued that the only other input dimensions to add to the state would be </w:t>
+      </w:r>
+      <w:r>
+        <w:rPr>
+          <w:rStyle w:val="Emphasis"/>
+          <w:rFonts w:ascii="Helvetica Neue" w:hAnsi="Helvetica Neue"/>
+          <w:color w:val="0000FF"/>
+          <w:sz w:val="21"/>
+          <w:szCs w:val="21"/>
+        </w:rPr>
+        <w:t xml:space="preserve">oncoming, </w:t>
+      </w:r>
+      <w:r>
+        <w:rPr>
+          <w:rStyle w:val="Emphasis"/>
+          <w:rFonts w:ascii="Helvetica Neue" w:hAnsi="Helvetica Neue"/>
+          <w:i w:val="0"/>
+          <w:color w:val="0000FF"/>
+          <w:sz w:val="21"/>
+          <w:szCs w:val="21"/>
+        </w:rPr>
+        <w:t>and</w:t>
+      </w:r>
+      <w:r>
+        <w:rPr>
+          <w:rStyle w:val="Emphasis"/>
+          <w:rFonts w:ascii="Helvetica Neue" w:hAnsi="Helvetica Neue"/>
+          <w:color w:val="0000FF"/>
+          <w:sz w:val="21"/>
+          <w:szCs w:val="21"/>
+        </w:rPr>
+        <w:t xml:space="preserve"> light</w:t>
+      </w:r>
+      <w:r>
+        <w:rPr>
+          <w:rStyle w:val="Emphasis"/>
+          <w:rFonts w:ascii="Helvetica Neue" w:hAnsi="Helvetica Neue"/>
+          <w:i w:val="0"/>
+          <w:color w:val="0000FF"/>
+          <w:sz w:val="21"/>
+          <w:szCs w:val="21"/>
+        </w:rPr>
+        <w:t xml:space="preserve"> traffic. That would make sure that the agent learned not to make left turns when there is </w:t>
+      </w:r>
       <w:r>
         <w:rPr>
           <w:rStyle w:val="Emphasis"/>
@@ -346,86 +354,12 @@
         <w:rPr>
           <w:rStyle w:val="Emphasis"/>
           <w:rFonts w:ascii="Helvetica Neue" w:hAnsi="Helvetica Neue"/>
-          <w:color w:val="0000FF"/>
-          <w:sz w:val="21"/>
-          <w:szCs w:val="21"/>
-        </w:rPr>
-        <w:t>,</w:t>
-      </w:r>
-      <w:proofErr w:type="gramEnd"/>
-      <w:r>
-        <w:rPr>
-          <w:rStyle w:val="Emphasis"/>
-          <w:rFonts w:ascii="Helvetica Neue" w:hAnsi="Helvetica Neue"/>
-          <w:color w:val="0000FF"/>
-          <w:sz w:val="21"/>
-          <w:szCs w:val="21"/>
-        </w:rPr>
-        <w:t xml:space="preserve"> </w:t>
-      </w:r>
-      <w:r>
-        <w:rPr>
-          <w:rStyle w:val="Emphasis"/>
-          <w:rFonts w:ascii="Helvetica Neue" w:hAnsi="Helvetica Neue"/>
-          <w:i w:val="0"/>
-          <w:color w:val="0000FF"/>
-          <w:sz w:val="21"/>
-          <w:szCs w:val="21"/>
-        </w:rPr>
-        <w:t>and</w:t>
-      </w:r>
-      <w:r>
-        <w:rPr>
-          <w:rStyle w:val="Emphasis"/>
-          <w:rFonts w:ascii="Helvetica Neue" w:hAnsi="Helvetica Neue"/>
-          <w:color w:val="0000FF"/>
-          <w:sz w:val="21"/>
-          <w:szCs w:val="21"/>
-        </w:rPr>
-        <w:t xml:space="preserve"> light</w:t>
-      </w:r>
-      <w:r>
-        <w:rPr>
-          <w:rStyle w:val="Emphasis"/>
-          <w:rFonts w:ascii="Helvetica Neue" w:hAnsi="Helvetica Neue"/>
-          <w:i w:val="0"/>
-          <w:color w:val="0000FF"/>
-          <w:sz w:val="21"/>
-          <w:szCs w:val="21"/>
-        </w:rPr>
-        <w:t xml:space="preserve"> traffic. That would make sure that the agent learned not to make left turns when there is </w:t>
-      </w:r>
-      <w:r>
-        <w:rPr>
-          <w:rStyle w:val="Emphasis"/>
-          <w:rFonts w:ascii="Helvetica Neue" w:hAnsi="Helvetica Neue"/>
-          <w:color w:val="0000FF"/>
-          <w:sz w:val="21"/>
-          <w:szCs w:val="21"/>
-        </w:rPr>
-        <w:t>oncoming</w:t>
-      </w:r>
-      <w:r>
-        <w:rPr>
-          <w:rStyle w:val="Emphasis"/>
-          <w:rFonts w:ascii="Helvetica Neue" w:hAnsi="Helvetica Neue"/>
-          <w:i w:val="0"/>
-          <w:color w:val="0000FF"/>
-          <w:sz w:val="21"/>
-          <w:szCs w:val="21"/>
-        </w:rPr>
-        <w:t xml:space="preserve"> traffic. </w:t>
-      </w:r>
-      <w:r>
-        <w:rPr>
-          <w:rStyle w:val="Emphasis"/>
-          <w:rFonts w:ascii="Helvetica Neue" w:hAnsi="Helvetica Neue"/>
-          <w:i w:val="0"/>
-          <w:color w:val="0000FF"/>
-          <w:sz w:val="21"/>
-          <w:szCs w:val="21"/>
-        </w:rPr>
-        <w:t xml:space="preserve"> </w:t>
+          <w:i w:val="0"/>
+          <w:color w:val="0000FF"/>
+          <w:sz w:val="21"/>
+          <w:szCs w:val="21"/>
+        </w:rPr>
+        <w:t xml:space="preserve"> traffic.  </w:t>
       </w:r>
       <w:r>
         <w:rPr>
@@ -605,7 +539,6 @@
           <w:sz w:val="21"/>
           <w:szCs w:val="21"/>
         </w:rPr>
-        <w:lastRenderedPageBreak/>
         <w:t>What changes do you notice in the agent’s behavior?</w:t>
       </w:r>
     </w:p>
@@ -630,31 +563,8 @@
           <w:sz w:val="21"/>
           <w:szCs w:val="21"/>
         </w:rPr>
-        <w:t xml:space="preserve">The agent starts to take the </w:t>
-      </w:r>
-      <w:proofErr w:type="gramStart"/>
-      <w:r>
-        <w:rPr>
-          <w:rStyle w:val="Emphasis"/>
-          <w:rFonts w:ascii="Helvetica Neue" w:hAnsi="Helvetica Neue"/>
-          <w:i w:val="0"/>
-          <w:color w:val="0000FF"/>
-          <w:sz w:val="21"/>
-          <w:szCs w:val="21"/>
-        </w:rPr>
-        <w:t>None</w:t>
-      </w:r>
-      <w:proofErr w:type="gramEnd"/>
-      <w:r>
-        <w:rPr>
-          <w:rStyle w:val="Emphasis"/>
-          <w:rFonts w:ascii="Helvetica Neue" w:hAnsi="Helvetica Neue"/>
-          <w:i w:val="0"/>
-          <w:color w:val="0000FF"/>
-          <w:sz w:val="21"/>
-          <w:szCs w:val="21"/>
-        </w:rPr>
-        <w:t xml:space="preserve"> action more as it observes a +1 for every time it does not run a red light.</w:t>
+        <w:lastRenderedPageBreak/>
+        <w:t>The agent starts to take the None action more as it observes a +1 for every time it does not run a red light.</w:t>
       </w:r>
       <w:r>
         <w:rPr>
@@ -840,53 +750,73 @@
           <w:sz w:val="21"/>
           <w:szCs w:val="21"/>
         </w:rPr>
-        <w:t>I tried implem</w:t>
-      </w:r>
-      <w:r>
-        <w:rPr>
-          <w:rStyle w:val="Emphasis"/>
-          <w:rFonts w:ascii="Helvetica Neue" w:hAnsi="Helvetica Neue"/>
-          <w:i w:val="0"/>
-          <w:color w:val="0000FF"/>
-          <w:sz w:val="21"/>
-          <w:szCs w:val="21"/>
-        </w:rPr>
-        <w:t xml:space="preserve">enting the ego-centric and </w:t>
-      </w:r>
-      <w:proofErr w:type="spellStart"/>
-      <w:r>
-        <w:rPr>
-          <w:rStyle w:val="Emphasis"/>
-          <w:rFonts w:ascii="Helvetica Neue" w:hAnsi="Helvetica Neue"/>
-          <w:i w:val="0"/>
-          <w:color w:val="0000FF"/>
-          <w:sz w:val="21"/>
-          <w:szCs w:val="21"/>
-        </w:rPr>
-        <w:t>allo</w:t>
-      </w:r>
-      <w:r>
-        <w:rPr>
-          <w:rStyle w:val="Emphasis"/>
-          <w:rFonts w:ascii="Helvetica Neue" w:hAnsi="Helvetica Neue"/>
-          <w:i w:val="0"/>
-          <w:color w:val="0000FF"/>
-          <w:sz w:val="21"/>
-          <w:szCs w:val="21"/>
-        </w:rPr>
-        <w:t>centric</w:t>
-      </w:r>
-      <w:proofErr w:type="spellEnd"/>
-      <w:r>
-        <w:rPr>
-          <w:rStyle w:val="Emphasis"/>
-          <w:rFonts w:ascii="Helvetica Neue" w:hAnsi="Helvetica Neue"/>
-          <w:i w:val="0"/>
-          <w:color w:val="0000FF"/>
-          <w:sz w:val="21"/>
-          <w:szCs w:val="21"/>
-        </w:rPr>
-        <w:t xml:space="preserve"> models in the tutorial provided at this link:</w:t>
+        <w:t xml:space="preserve">I </w:t>
+      </w:r>
+      <w:r>
+        <w:rPr>
+          <w:rStyle w:val="Emphasis"/>
+          <w:rFonts w:ascii="Helvetica Neue" w:hAnsi="Helvetica Neue"/>
+          <w:i w:val="0"/>
+          <w:color w:val="0000FF"/>
+          <w:sz w:val="21"/>
+          <w:szCs w:val="21"/>
+        </w:rPr>
+        <w:t>implemented</w:t>
+      </w:r>
+      <w:r>
+        <w:rPr>
+          <w:rStyle w:val="Emphasis"/>
+          <w:rFonts w:ascii="Helvetica Neue" w:hAnsi="Helvetica Neue"/>
+          <w:i w:val="0"/>
+          <w:color w:val="0000FF"/>
+          <w:sz w:val="21"/>
+          <w:szCs w:val="21"/>
+        </w:rPr>
+        <w:t xml:space="preserve"> the ego- and allo</w:t>
+      </w:r>
+      <w:r>
+        <w:rPr>
+          <w:rStyle w:val="Emphasis"/>
+          <w:rFonts w:ascii="Helvetica Neue" w:hAnsi="Helvetica Neue"/>
+          <w:i w:val="0"/>
+          <w:color w:val="0000FF"/>
+          <w:sz w:val="21"/>
+          <w:szCs w:val="21"/>
+        </w:rPr>
+        <w:t xml:space="preserve">- </w:t>
+      </w:r>
+      <w:r>
+        <w:rPr>
+          <w:rStyle w:val="Emphasis"/>
+          <w:rFonts w:ascii="Helvetica Neue" w:hAnsi="Helvetica Neue"/>
+          <w:i w:val="0"/>
+          <w:color w:val="0000FF"/>
+          <w:sz w:val="21"/>
+          <w:szCs w:val="21"/>
+        </w:rPr>
+        <w:t xml:space="preserve">centric models in the tutorial </w:t>
+      </w:r>
+      <w:r>
+        <w:rPr>
+          <w:rStyle w:val="Emphasis"/>
+          <w:rFonts w:ascii="Helvetica Neue" w:hAnsi="Helvetica Neue"/>
+          <w:i w:val="0"/>
+          <w:color w:val="0000FF"/>
+          <w:sz w:val="21"/>
+          <w:szCs w:val="21"/>
+        </w:rPr>
+        <w:t xml:space="preserve">addressed </w:t>
+      </w:r>
+      <w:r>
+        <w:rPr>
+          <w:rStyle w:val="Emphasis"/>
+          <w:rFonts w:ascii="Helvetica Neue" w:hAnsi="Helvetica Neue"/>
+          <w:i w:val="0"/>
+          <w:color w:val="0000FF"/>
+          <w:sz w:val="21"/>
+          <w:szCs w:val="21"/>
+        </w:rPr>
+        <w:t>at this link:</w:t>
       </w:r>
     </w:p>
     <w:p>
@@ -909,25 +839,7 @@
             <w:sz w:val="21"/>
             <w:szCs w:val="21"/>
           </w:rPr>
-          <w:t>https://studywo</w:t>
-        </w:r>
-        <w:r>
-          <w:rPr>
-            <w:rStyle w:val="Hyperlink"/>
-            <w:rFonts w:ascii="Helvetica Neue" w:hAnsi="Helvetica Neue"/>
-            <w:sz w:val="21"/>
-            <w:szCs w:val="21"/>
-          </w:rPr>
-          <w:t>l</w:t>
-        </w:r>
-        <w:r>
-          <w:rPr>
-            <w:rStyle w:val="Hyperlink"/>
-            <w:rFonts w:ascii="Helvetica Neue" w:hAnsi="Helvetica Neue"/>
-            <w:sz w:val="21"/>
-            <w:szCs w:val="21"/>
-          </w:rPr>
-          <w:t>f.wordpress.com/2012/11/25/reinforcement-learning-q-learning-and-exploration/</w:t>
+          <w:t>https://studywolf.wordpress.com/2012/11/25/reinforcement-learning-q-learning-and-exploration/</w:t>
         </w:r>
       </w:hyperlink>
     </w:p>
@@ -959,36 +871,16 @@
           <w:sz w:val="21"/>
           <w:szCs w:val="21"/>
         </w:rPr>
-        <w:t xml:space="preserve"> </w:t>
-      </w:r>
-      <w:proofErr w:type="spellStart"/>
-      <w:r>
-        <w:rPr>
-          <w:rFonts w:ascii="Helvetica Neue" w:hAnsi="Helvetica Neue"/>
-          <w:color w:val="0000FF"/>
-          <w:sz w:val="21"/>
-          <w:szCs w:val="21"/>
-        </w:rPr>
-        <w:t>allo</w:t>
-      </w:r>
-      <w:r>
-        <w:rPr>
-          <w:rFonts w:ascii="Helvetica Neue" w:hAnsi="Helvetica Neue"/>
-          <w:color w:val="0000FF"/>
-          <w:sz w:val="21"/>
-          <w:szCs w:val="21"/>
-        </w:rPr>
-        <w:t>centric</w:t>
-      </w:r>
-      <w:proofErr w:type="spellEnd"/>
-      <w:r>
-        <w:rPr>
-          <w:rFonts w:ascii="Helvetica Neue" w:hAnsi="Helvetica Neue"/>
-          <w:color w:val="0000FF"/>
-          <w:sz w:val="21"/>
-          <w:szCs w:val="21"/>
-        </w:rPr>
-        <w:t xml:space="preserve"> q-learning encourages the agent to </w:t>
+        <w:t xml:space="preserve"> allo</w:t>
+      </w:r>
+      <w:r>
+        <w:rPr>
+          <w:rFonts w:ascii="Helvetica Neue" w:hAnsi="Helvetica Neue"/>
+          <w:color w:val="0000FF"/>
+          <w:sz w:val="21"/>
+          <w:szCs w:val="21"/>
+        </w:rPr>
+        <w:t xml:space="preserve">centric q-learning encourages the agent to </w:t>
       </w:r>
       <w:r>
         <w:rPr>
@@ -1015,27 +907,7 @@
           <w:sz w:val="21"/>
           <w:szCs w:val="21"/>
         </w:rPr>
-        <w:t xml:space="preserve">In this environment, the expectation is that the ego-centric q-table would quickly learn the right-of-way rules to maximize the immediate reward of a decision. </w:t>
-      </w:r>
-      <w:proofErr w:type="spellStart"/>
-      <w:r>
-        <w:rPr>
-          <w:rFonts w:ascii="Helvetica Neue" w:hAnsi="Helvetica Neue"/>
-          <w:color w:val="0000FF"/>
-          <w:sz w:val="21"/>
-          <w:szCs w:val="21"/>
-        </w:rPr>
-        <w:t>Allocentric</w:t>
-      </w:r>
-      <w:proofErr w:type="spellEnd"/>
-      <w:r>
-        <w:rPr>
-          <w:rFonts w:ascii="Helvetica Neue" w:hAnsi="Helvetica Neue"/>
-          <w:color w:val="0000FF"/>
-          <w:sz w:val="21"/>
-          <w:szCs w:val="21"/>
-        </w:rPr>
-        <w:t xml:space="preserve"> q-learning would be expected to focus more on following the planner as that gives a high return that would also be increased by finding the goal. </w:t>
+        <w:t xml:space="preserve">In this environment, the expectation is that the ego-centric q-table would quickly learn the right-of-way rules to maximize the immediate reward of a decision. Allocentric q-learning would be expected to focus more on following the planner as that gives a high return that would also be increased by finding the goal. </w:t>
       </w:r>
       <w:r>
         <w:rPr>
@@ -1246,80 +1118,143 @@
           <w:sz w:val="21"/>
           <w:szCs w:val="21"/>
         </w:rPr>
+        <w:t xml:space="preserve">I </w:t>
+      </w:r>
+      <w:r>
+        <w:rPr>
+          <w:rFonts w:ascii="Helvetica Neue" w:hAnsi="Helvetica Neue"/>
+          <w:color w:val="0000FF"/>
+          <w:sz w:val="21"/>
+          <w:szCs w:val="21"/>
+        </w:rPr>
+        <w:t>added</w:t>
+      </w:r>
+      <w:r>
+        <w:rPr>
+          <w:rFonts w:ascii="Helvetica Neue" w:hAnsi="Helvetica Neue"/>
+          <w:color w:val="0000FF"/>
+          <w:sz w:val="21"/>
+          <w:szCs w:val="21"/>
+        </w:rPr>
+        <w:t xml:space="preserve"> a fractional representation of the deadline to </w:t>
+      </w:r>
+      <w:r>
+        <w:rPr>
+          <w:rFonts w:ascii="Helvetica Neue" w:hAnsi="Helvetica Neue"/>
+          <w:color w:val="0000FF"/>
+          <w:sz w:val="21"/>
+          <w:szCs w:val="21"/>
+        </w:rPr>
+        <w:t xml:space="preserve">explore whether the agent would learn </w:t>
+      </w:r>
+      <w:r>
+        <w:rPr>
+          <w:rFonts w:ascii="Helvetica Neue" w:hAnsi="Helvetica Neue"/>
+          <w:color w:val="0000FF"/>
+          <w:sz w:val="21"/>
+          <w:szCs w:val="21"/>
+        </w:rPr>
+        <w:t xml:space="preserve">to use this as an excuse to gain more rewards before getting to the </w:t>
+      </w:r>
+      <w:r>
+        <w:rPr>
+          <w:rFonts w:ascii="Helvetica Neue" w:hAnsi="Helvetica Neue"/>
+          <w:color w:val="0000FF"/>
+          <w:sz w:val="21"/>
+          <w:szCs w:val="21"/>
+        </w:rPr>
+        <w:t>destination</w:t>
+      </w:r>
+      <w:r>
+        <w:rPr>
+          <w:rFonts w:ascii="Helvetica Neue" w:hAnsi="Helvetica Neue"/>
+          <w:color w:val="0000FF"/>
+          <w:sz w:val="21"/>
+          <w:szCs w:val="21"/>
+        </w:rPr>
+        <w:t>, but</w:t>
+      </w:r>
+      <w:r>
+        <w:rPr>
+          <w:rFonts w:ascii="Helvetica Neue" w:hAnsi="Helvetica Neue"/>
+          <w:color w:val="0000FF"/>
+          <w:sz w:val="21"/>
+          <w:szCs w:val="21"/>
+        </w:rPr>
+        <w:t xml:space="preserve"> it did not. In</w:t>
+      </w:r>
+      <w:r>
+        <w:rPr>
+          <w:rFonts w:ascii="Helvetica Neue" w:hAnsi="Helvetica Neue"/>
+          <w:color w:val="0000FF"/>
+          <w:sz w:val="21"/>
+          <w:szCs w:val="21"/>
+        </w:rPr>
+        <w:t>stead, I used this representation to determine the random action rate</w:t>
+      </w:r>
+      <w:r>
+        <w:rPr>
+          <w:rFonts w:ascii="Helvetica Neue" w:hAnsi="Helvetica Neue"/>
+          <w:color w:val="0000FF"/>
+          <w:sz w:val="21"/>
+          <w:szCs w:val="21"/>
+        </w:rPr>
+        <w:t xml:space="preserve"> epsilon</w:t>
+      </w:r>
+      <w:r>
+        <w:rPr>
+          <w:rFonts w:ascii="Helvetica Neue" w:hAnsi="Helvetica Neue"/>
+          <w:color w:val="0000FF"/>
+          <w:sz w:val="21"/>
+          <w:szCs w:val="21"/>
+        </w:rPr>
+        <w:t>, so the agent would be encourage</w:t>
+      </w:r>
+      <w:r>
+        <w:rPr>
+          <w:rFonts w:ascii="Helvetica Neue" w:hAnsi="Helvetica Neue"/>
+          <w:color w:val="0000FF"/>
+          <w:sz w:val="21"/>
+          <w:szCs w:val="21"/>
+        </w:rPr>
+        <w:t>d</w:t>
+      </w:r>
+      <w:r>
+        <w:rPr>
+          <w:rFonts w:ascii="Helvetica Neue" w:hAnsi="Helvetica Neue"/>
+          <w:color w:val="0000FF"/>
+          <w:sz w:val="21"/>
+          <w:szCs w:val="21"/>
+        </w:rPr>
+        <w:t xml:space="preserve"> to explore until the last fractions of the deadline of the trial.</w:t>
+      </w:r>
+      <w:r>
+        <w:rPr>
+          <w:rFonts w:ascii="Helvetica Neue" w:hAnsi="Helvetica Neue"/>
+          <w:color w:val="0000FF"/>
+          <w:sz w:val="21"/>
+          <w:szCs w:val="21"/>
+        </w:rPr>
+        <w:t xml:space="preserve"> The </w:t>
+      </w:r>
+      <w:r>
+        <w:rPr>
+          <w:rFonts w:ascii="Helvetica Neue" w:hAnsi="Helvetica Neue"/>
+          <w:color w:val="0000FF"/>
+          <w:sz w:val="21"/>
+          <w:szCs w:val="21"/>
+        </w:rPr>
         <w:lastRenderedPageBreak/>
-        <w:t xml:space="preserve">I tried </w:t>
-      </w:r>
-      <w:r>
-        <w:rPr>
-          <w:rFonts w:ascii="Helvetica Neue" w:hAnsi="Helvetica Neue"/>
-          <w:color w:val="0000FF"/>
-          <w:sz w:val="21"/>
-          <w:szCs w:val="21"/>
-        </w:rPr>
-        <w:t>adding a fractional representation of the deadline to see if the agent would learn how to use this as an excuse to gain more rewards before getting to the exit, but</w:t>
-      </w:r>
-      <w:r>
-        <w:rPr>
-          <w:rFonts w:ascii="Helvetica Neue" w:hAnsi="Helvetica Neue"/>
-          <w:color w:val="0000FF"/>
-          <w:sz w:val="21"/>
-          <w:szCs w:val="21"/>
-        </w:rPr>
-        <w:t xml:space="preserve"> it did not. In</w:t>
-      </w:r>
-      <w:r>
-        <w:rPr>
-          <w:rFonts w:ascii="Helvetica Neue" w:hAnsi="Helvetica Neue"/>
-          <w:color w:val="0000FF"/>
-          <w:sz w:val="21"/>
-          <w:szCs w:val="21"/>
-        </w:rPr>
-        <w:t>stead, I used this representation to determine the random action rate</w:t>
-      </w:r>
-      <w:r>
-        <w:rPr>
-          <w:rFonts w:ascii="Helvetica Neue" w:hAnsi="Helvetica Neue"/>
-          <w:color w:val="0000FF"/>
-          <w:sz w:val="21"/>
-          <w:szCs w:val="21"/>
-        </w:rPr>
-        <w:t xml:space="preserve"> epsilon</w:t>
-      </w:r>
-      <w:r>
-        <w:rPr>
-          <w:rFonts w:ascii="Helvetica Neue" w:hAnsi="Helvetica Neue"/>
-          <w:color w:val="0000FF"/>
-          <w:sz w:val="21"/>
-          <w:szCs w:val="21"/>
-        </w:rPr>
-        <w:t>, so the agent would be encourage</w:t>
-      </w:r>
-      <w:r>
-        <w:rPr>
-          <w:rFonts w:ascii="Helvetica Neue" w:hAnsi="Helvetica Neue"/>
-          <w:color w:val="0000FF"/>
-          <w:sz w:val="21"/>
-          <w:szCs w:val="21"/>
-        </w:rPr>
-        <w:t>d</w:t>
-      </w:r>
-      <w:r>
-        <w:rPr>
-          <w:rFonts w:ascii="Helvetica Neue" w:hAnsi="Helvetica Neue"/>
-          <w:color w:val="0000FF"/>
-          <w:sz w:val="21"/>
-          <w:szCs w:val="21"/>
-        </w:rPr>
-        <w:t xml:space="preserve"> to explore until the last fractions of the deadline of the trial.</w:t>
-      </w:r>
-      <w:r>
-        <w:rPr>
-          <w:rFonts w:ascii="Helvetica Neue" w:hAnsi="Helvetica Neue"/>
-          <w:color w:val="0000FF"/>
-          <w:sz w:val="21"/>
-          <w:szCs w:val="21"/>
-        </w:rPr>
-        <w:t xml:space="preserve"> The agent will have a high epsilon for the first half of the time limit, and then be reduced to a very low random action rate after that.</w:t>
+        <w:t>agent will have a high epsilon for the first half of the time limit, and then be reduced to a very low random action rate after that.</w:t>
+      </w:r>
+      <w:r>
+        <w:rPr>
+          <w:rFonts w:ascii="Helvetica Neue" w:hAnsi="Helvetica Neue"/>
+          <w:color w:val="0000FF"/>
+          <w:sz w:val="21"/>
+          <w:szCs w:val="21"/>
+        </w:rPr>
+        <w:t xml:space="preserve"> </w:t>
       </w:r>
     </w:p>
     <w:p>
@@ -1329,105 +1264,42 @@
         <w:spacing w:before="0" w:beforeAutospacing="0" w:after="225" w:afterAutospacing="0" w:line="357" w:lineRule="atLeast"/>
         <w:rPr>
           <w:rFonts w:ascii="Helvetica Neue" w:hAnsi="Helvetica Neue"/>
-          <w:color w:val="303030"/>
-          <w:sz w:val="21"/>
-          <w:szCs w:val="21"/>
-        </w:rPr>
-      </w:pPr>
-      <w:r>
-        <w:rPr>
-          <w:rStyle w:val="Emphasis"/>
-          <w:rFonts w:ascii="Helvetica Neue" w:hAnsi="Helvetica Neue"/>
-          <w:color w:val="303030"/>
-          <w:sz w:val="21"/>
-          <w:szCs w:val="21"/>
-        </w:rPr>
-        <w:t>Does your agent get close to finding an optimal policy, i.e. reach the destination in the minimum possible time, and not incur any penalties?</w:t>
+          <w:color w:val="0000FF"/>
+          <w:sz w:val="21"/>
+          <w:szCs w:val="21"/>
+        </w:rPr>
+      </w:pPr>
+      <w:r>
+        <w:rPr>
+          <w:rFonts w:ascii="Helvetica Neue" w:hAnsi="Helvetica Neue"/>
+          <w:color w:val="0000FF"/>
+          <w:sz w:val="21"/>
+          <w:szCs w:val="21"/>
+        </w:rPr>
+        <w:t>A lower gamma (0.1) gave more sporadic results in the end analysis. Sometimes the agent would reach its destination 8 out of the last 10 trials, others it might reach the destination only 5 out of the last 10. A higher gamma (0.95) would consistently have high overall percentages of reaching the destination and only varies between 8 to 10 of the last ten trials. An analysis of the changes that occur in the q-table shows that the agent reaches a steady state quickly, but less so with a lower gamma and/or alpha compared to a high gamma and/or alpha.</w:t>
       </w:r>
     </w:p>
     <w:p>
       <w:pPr>
-        <w:rPr>
-          <w:color w:val="0000FF"/>
-        </w:rPr>
-      </w:pPr>
-      <w:r>
-        <w:rPr>
-          <w:color w:val="0000FF"/>
-        </w:rPr>
-        <w:t xml:space="preserve">Due to randomness, it is hard to strictly state the performance of the learning agent. Every so often, the agent is programmed to take a random action that might lead to a negative reward. This can help in the learning, but hurts the overall performance. </w:t>
-      </w:r>
-      <w:r>
-        <w:rPr>
-          <w:color w:val="0000FF"/>
-        </w:rPr>
-        <w:t xml:space="preserve">The agent </w:t>
-      </w:r>
-      <w:r>
-        <w:rPr>
-          <w:color w:val="0000FF"/>
-        </w:rPr>
-        <w:t>quickly</w:t>
-      </w:r>
-      <w:r>
-        <w:rPr>
-          <w:color w:val="0000FF"/>
-        </w:rPr>
-        <w:t xml:space="preserve"> find</w:t>
-      </w:r>
-      <w:r>
-        <w:rPr>
-          <w:color w:val="0000FF"/>
-        </w:rPr>
-        <w:t>s a</w:t>
-      </w:r>
-      <w:r>
-        <w:rPr>
-          <w:color w:val="0000FF"/>
-        </w:rPr>
-        <w:t xml:space="preserve"> good policy that achieves cumulative rewards per round near 30. </w:t>
-      </w:r>
-      <w:r>
-        <w:rPr>
-          <w:color w:val="0000FF"/>
-        </w:rPr>
-        <w:t xml:space="preserve">This stays pretty stable no matter the changes made to the learning agent. </w:t>
-      </w:r>
-      <w:r>
-        <w:rPr>
-          <w:color w:val="0000FF"/>
-        </w:rPr>
-        <w:t>It</w:t>
-      </w:r>
-      <w:r>
-        <w:rPr>
-          <w:color w:val="0000FF"/>
-        </w:rPr>
-        <w:t xml:space="preserve"> also reaches the goal in around 80</w:t>
-      </w:r>
-      <w:r>
-        <w:rPr>
-          <w:color w:val="0000FF"/>
-        </w:rPr>
-        <w:t>%</w:t>
-      </w:r>
-      <w:r>
-        <w:rPr>
-          <w:color w:val="0000FF"/>
-        </w:rPr>
-        <w:t xml:space="preserve"> or more of the trials.</w:t>
-      </w:r>
-      <w:r>
-        <w:rPr>
-          <w:color w:val="0000FF"/>
-        </w:rPr>
-        <w:t xml:space="preserve"> </w:t>
-      </w:r>
-      <w:r>
-        <w:rPr>
-          <w:color w:val="0000FF"/>
-        </w:rPr>
-        <w:t xml:space="preserve">In the last 50, 25, and 10 trials it tends to do better than the overall average and does better as the trials approach the last trial. </w:t>
+        <w:pStyle w:val="NormalWeb"/>
+        <w:shd w:val="clear" w:color="auto" w:fill="FFFFFF"/>
+        <w:spacing w:before="0" w:beforeAutospacing="0" w:after="225" w:afterAutospacing="0" w:line="357" w:lineRule="atLeast"/>
+        <w:rPr>
+          <w:rFonts w:ascii="Helvetica Neue" w:hAnsi="Helvetica Neue"/>
+          <w:color w:val="303030"/>
+          <w:sz w:val="21"/>
+          <w:szCs w:val="21"/>
+        </w:rPr>
+      </w:pPr>
+      <w:r>
+        <w:rPr>
+          <w:rStyle w:val="Emphasis"/>
+          <w:rFonts w:ascii="Helvetica Neue" w:hAnsi="Helvetica Neue"/>
+          <w:color w:val="303030"/>
+          <w:sz w:val="21"/>
+          <w:szCs w:val="21"/>
+        </w:rPr>
+        <w:t>Does your agent get close to finding an optimal policy, i.e. reach the destination in the minimum possible time, and not incur any penalties?</w:t>
       </w:r>
     </w:p>
     <w:p>
@@ -1440,7 +1312,79 @@
         <w:rPr>
           <w:color w:val="0000FF"/>
         </w:rPr>
-        <w:t>Once again, due to random actions within trials, minimum possible time does not make for a good metric to measure the efficiency of the learning agent.</w:t>
+        <w:t xml:space="preserve">Due to randomness, it is hard to strictly state the performance of the learning agent. Every so often, the agent is programmed to take a random action that might lead to a negative reward. This can help in the learning, but hurts the overall performance. </w:t>
+      </w:r>
+      <w:r>
+        <w:rPr>
+          <w:color w:val="0000FF"/>
+        </w:rPr>
+        <w:t xml:space="preserve">The agent </w:t>
+      </w:r>
+      <w:r>
+        <w:rPr>
+          <w:color w:val="0000FF"/>
+        </w:rPr>
+        <w:t>quickly</w:t>
+      </w:r>
+      <w:r>
+        <w:rPr>
+          <w:color w:val="0000FF"/>
+        </w:rPr>
+        <w:t xml:space="preserve"> find</w:t>
+      </w:r>
+      <w:r>
+        <w:rPr>
+          <w:color w:val="0000FF"/>
+        </w:rPr>
+        <w:t>s a</w:t>
+      </w:r>
+      <w:r>
+        <w:rPr>
+          <w:color w:val="0000FF"/>
+        </w:rPr>
+        <w:t xml:space="preserve"> good policy that achieves cumulative rewards per round near 30. </w:t>
+      </w:r>
+      <w:r>
+        <w:rPr>
+          <w:color w:val="0000FF"/>
+        </w:rPr>
+        <w:t xml:space="preserve">This stays pretty stable no matter the changes made to the learning agent. </w:t>
+      </w:r>
+      <w:r>
+        <w:rPr>
+          <w:color w:val="0000FF"/>
+        </w:rPr>
+        <w:t>It</w:t>
+      </w:r>
+      <w:r>
+        <w:rPr>
+          <w:color w:val="0000FF"/>
+        </w:rPr>
+        <w:t xml:space="preserve"> also reaches the goal in around 80</w:t>
+      </w:r>
+      <w:r>
+        <w:rPr>
+          <w:color w:val="0000FF"/>
+        </w:rPr>
+        <w:t>%</w:t>
+      </w:r>
+      <w:r>
+        <w:rPr>
+          <w:color w:val="0000FF"/>
+        </w:rPr>
+        <w:t xml:space="preserve"> or more of the trials.</w:t>
+      </w:r>
+      <w:r>
+        <w:rPr>
+          <w:color w:val="0000FF"/>
+        </w:rPr>
+        <w:t xml:space="preserve"> </w:t>
+      </w:r>
+      <w:r>
+        <w:rPr>
+          <w:color w:val="0000FF"/>
+        </w:rPr>
+        <w:t xml:space="preserve">In the last 50, 25, and 10 trials it tends to do better than the overall average and does better as the trials approach the last trial. </w:t>
       </w:r>
     </w:p>
     <w:p>
@@ -1449,19 +1393,240 @@
           <w:color w:val="0000FF"/>
         </w:rPr>
       </w:pPr>
-      <w:r>
-        <w:rPr>
-          <w:color w:val="0000FF"/>
-        </w:rPr>
-        <w:t>All analysis was done using th</w:t>
+    </w:p>
+    <w:p>
+      <w:pPr>
+        <w:rPr>
+          <w:color w:val="0000FF"/>
+        </w:rPr>
+      </w:pPr>
+      <w:r>
+        <w:rPr>
+          <w:color w:val="0000FF"/>
+        </w:rPr>
+        <w:t>Once again, due to random actions within trials, minimum possible time does not make for a good metric to measure the efficiency of the learning agent.</w:t>
+      </w:r>
+    </w:p>
+    <w:p>
+      <w:pPr>
+        <w:rPr>
+          <w:color w:val="0000FF"/>
+        </w:rPr>
+      </w:pPr>
+      <w:r>
+        <w:rPr>
+          <w:color w:val="0000FF"/>
+        </w:rPr>
+        <w:t>All analysis was done using the output_analysis.py file.</w:t>
+      </w:r>
+    </w:p>
+    <w:p>
+      <w:pPr>
+        <w:rPr>
+          <w:color w:val="0000FF"/>
+        </w:rPr>
+      </w:pPr>
+    </w:p>
+    <w:p>
+      <w:pPr>
+        <w:rPr>
+          <w:color w:val="0000FF"/>
+        </w:rPr>
+      </w:pPr>
+      <w:r>
+        <w:rPr>
+          <w:color w:val="0000FF"/>
+        </w:rPr>
+        <w:t>The output analysis graph of changes over all moves made by the agent in 100 trials reveals that a semi-steady state is reached when you consider a moving average of the results. Obviously a moving average flattens out the variation in the observed data, but a trend is shown</w:t>
+      </w:r>
+      <w:r>
+        <w:rPr>
+          <w:color w:val="0000FF"/>
+        </w:rPr>
+        <w:t xml:space="preserve"> that</w:t>
+      </w:r>
+      <w:r>
+        <w:rPr>
+          <w:color w:val="0000FF"/>
+        </w:rPr>
+        <w:t xml:space="preserve"> the values start to vary less around the values towards the end of the figure below suggests that the volatility of the agents q values is decreasing. Gamma set at 0.95, and alpha set at 0.5.</w:t>
+      </w:r>
+      <w:r>
+        <w:rPr>
+          <w:color w:val="0000FF"/>
+        </w:rPr>
+        <w:t xml:space="preserve"> This learning agent completed nearly 80% of its overall runs and 9 out of the last 10 trials. Similar results were seen for an agent with Gamma=0.95 and alpha=0.3.</w:t>
+      </w:r>
+    </w:p>
+    <w:p>
+      <w:pPr>
+        <w:rPr>
+          <w:color w:val="0000FF"/>
+        </w:rPr>
+      </w:pPr>
+    </w:p>
+    <w:p>
+      <w:pPr>
+        <w:rPr>
+          <w:color w:val="0000FF"/>
+        </w:rPr>
+      </w:pPr>
+      <w:r>
+        <w:rPr>
+          <w:color w:val="0000FF"/>
+        </w:rPr>
+        <w:t xml:space="preserve">The second figure has high gamma and high alpha, 0.95 and 0.9 respectively. In this set of trials, the volatility decreased much more quickly. </w:t>
+      </w:r>
+      <w:r>
+        <w:rPr>
+          <w:color w:val="0000FF"/>
+        </w:rPr>
+        <w:t>However, the number of trials completed overall decreased to 75%.</w:t>
+      </w:r>
+    </w:p>
+    <w:p>
+      <w:pPr>
+        <w:rPr>
+          <w:color w:val="0000FF"/>
+        </w:rPr>
+      </w:pPr>
+    </w:p>
+    <w:p>
+      <w:pPr>
+        <w:rPr>
+          <w:color w:val="0000FF"/>
+        </w:rPr>
+      </w:pPr>
+      <w:r>
+        <w:rPr>
+          <w:color w:val="0000FF"/>
+        </w:rPr>
+        <w:t>As there is a random action rate, epsilon, in every trial, there will always be penalties incurred until the random action rate is removed.</w:t>
       </w:r>
       <w:bookmarkStart w:id="0" w:name="_GoBack"/>
       <w:bookmarkEnd w:id="0"/>
-      <w:r>
-        <w:rPr>
-          <w:color w:val="0000FF"/>
-        </w:rPr>
-        <w:t>e output_analysis.py file.</w:t>
+    </w:p>
+    <w:p>
+      <w:pPr>
+        <w:rPr>
+          <w:color w:val="0000FF"/>
+        </w:rPr>
+      </w:pPr>
+      <w:r>
+        <w:rPr>
+          <w:noProof/>
+          <w:color w:val="0000FF"/>
+        </w:rPr>
+        <w:lastRenderedPageBreak/>
+        <w:drawing>
+          <wp:inline distT="0" distB="0" distL="0" distR="0" wp14:anchorId="5609F38F" wp14:editId="12550026">
+            <wp:extent cx="5486400" cy="4113686"/>
+            <wp:effectExtent l="0" t="0" r="0" b="1270"/>
+            <wp:docPr id="1" name="Picture 1"/>
+            <wp:cNvGraphicFramePr>
+              <a:graphicFrameLocks xmlns:a="http://schemas.openxmlformats.org/drawingml/2006/main" noChangeAspect="1"/>
+            </wp:cNvGraphicFramePr>
+            <a:graphic xmlns:a="http://schemas.openxmlformats.org/drawingml/2006/main">
+              <a:graphicData uri="http://schemas.openxmlformats.org/drawingml/2006/picture">
+                <pic:pic xmlns:pic="http://schemas.openxmlformats.org/drawingml/2006/picture">
+                  <pic:nvPicPr>
+                    <pic:cNvPr id="0" name="Picture 1"/>
+                    <pic:cNvPicPr>
+                      <a:picLocks noChangeAspect="1" noChangeArrowheads="1"/>
+                    </pic:cNvPicPr>
+                  </pic:nvPicPr>
+                  <pic:blipFill>
+                    <a:blip r:embed="rId7">
+                      <a:extLst>
+                        <a:ext uri="{28A0092B-C50C-407E-A947-70E740481C1C}">
+                          <a14:useLocalDpi xmlns:a14="http://schemas.microsoft.com/office/drawing/2010/main" val="0"/>
+                        </a:ext>
+                      </a:extLst>
+                    </a:blip>
+                    <a:srcRect/>
+                    <a:stretch>
+                      <a:fillRect/>
+                    </a:stretch>
+                  </pic:blipFill>
+                  <pic:spPr bwMode="auto">
+                    <a:xfrm>
+                      <a:off x="0" y="0"/>
+                      <a:ext cx="5486400" cy="4113686"/>
+                    </a:xfrm>
+                    <a:prstGeom prst="rect">
+                      <a:avLst/>
+                    </a:prstGeom>
+                    <a:noFill/>
+                    <a:ln>
+                      <a:noFill/>
+                    </a:ln>
+                  </pic:spPr>
+                </pic:pic>
+              </a:graphicData>
+            </a:graphic>
+          </wp:inline>
+        </w:drawing>
+      </w:r>
+    </w:p>
+    <w:p>
+      <w:pPr>
+        <w:rPr>
+          <w:color w:val="0000FF"/>
+        </w:rPr>
+      </w:pPr>
+      <w:r>
+        <w:rPr>
+          <w:noProof/>
+          <w:color w:val="0000FF"/>
+        </w:rPr>
+        <w:drawing>
+          <wp:inline distT="0" distB="0" distL="0" distR="0" wp14:anchorId="46DA0A70" wp14:editId="10D9C771">
+            <wp:extent cx="5486400" cy="4113686"/>
+            <wp:effectExtent l="0" t="0" r="0" b="1270"/>
+            <wp:docPr id="2" name="Picture 2"/>
+            <wp:cNvGraphicFramePr>
+              <a:graphicFrameLocks xmlns:a="http://schemas.openxmlformats.org/drawingml/2006/main" noChangeAspect="1"/>
+            </wp:cNvGraphicFramePr>
+            <a:graphic xmlns:a="http://schemas.openxmlformats.org/drawingml/2006/main">
+              <a:graphicData uri="http://schemas.openxmlformats.org/drawingml/2006/picture">
+                <pic:pic xmlns:pic="http://schemas.openxmlformats.org/drawingml/2006/picture">
+                  <pic:nvPicPr>
+                    <pic:cNvPr id="0" name="Picture 2"/>
+                    <pic:cNvPicPr>
+                      <a:picLocks noChangeAspect="1" noChangeArrowheads="1"/>
+                    </pic:cNvPicPr>
+                  </pic:nvPicPr>
+                  <pic:blipFill>
+                    <a:blip r:embed="rId8">
+                      <a:extLst>
+                        <a:ext uri="{28A0092B-C50C-407E-A947-70E740481C1C}">
+                          <a14:useLocalDpi xmlns:a14="http://schemas.microsoft.com/office/drawing/2010/main" val="0"/>
+                        </a:ext>
+                      </a:extLst>
+                    </a:blip>
+                    <a:srcRect/>
+                    <a:stretch>
+                      <a:fillRect/>
+                    </a:stretch>
+                  </pic:blipFill>
+                  <pic:spPr bwMode="auto">
+                    <a:xfrm>
+                      <a:off x="0" y="0"/>
+                      <a:ext cx="5486400" cy="4113686"/>
+                    </a:xfrm>
+                    <a:prstGeom prst="rect">
+                      <a:avLst/>
+                    </a:prstGeom>
+                    <a:noFill/>
+                    <a:ln>
+                      <a:noFill/>
+                    </a:ln>
+                  </pic:spPr>
+                </pic:pic>
+              </a:graphicData>
+            </a:graphic>
+          </wp:inline>
+        </w:drawing>
       </w:r>
     </w:p>
     <w:sectPr>
@@ -1475,7 +1640,7 @@
 </file>
 
 <file path=word/numbering.xml><?xml version="1.0" encoding="utf-8"?>
-<w:numbering xmlns:wpc="http://schemas.microsoft.com/office/word/2010/wordprocessingCanvas" xmlns:mc="http://schemas.openxmlformats.org/markup-compatibility/2006" xmlns:o="urn:schemas-microsoft-com:office:office" xmlns:r="http://schemas.openxmlformats.org/officeDocument/2006/relationships" xmlns:m="http://schemas.openxmlformats.org/officeDocument/2006/math" xmlns:v="urn:schemas-microsoft-com:vml" xmlns:wp14="http://schemas.microsoft.com/office/word/2010/wordprocessingDrawing" xmlns:wp="http://schemas.openxmlformats.org/drawingml/2006/wordprocessingDrawing" xmlns:w10="urn:schemas-microsoft-com:office:word" xmlns:w="http://schemas.openxmlformats.org/wordprocessingml/2006/main" xmlns:w14="http://schemas.microsoft.com/office/word/2010/wordml" xmlns:wpg="http://schemas.microsoft.com/office/word/2010/wordprocessingGroup" xmlns:wpi="http://schemas.microsoft.com/office/word/2010/wordprocessingInk" xmlns:wne="http://schemas.microsoft.com/office/word/2006/wordml" xmlns:wps="http://schemas.microsoft.com/office/word/2010/wordprocessingShape" mc:Ignorable="w14 wp14">
+<w:numbering xmlns:wpc="http://schemas.microsoft.com/office/word/2010/wordprocessingCanvas" xmlns:mo="http://schemas.microsoft.com/office/mac/office/2008/main" xmlns:mc="http://schemas.openxmlformats.org/markup-compatibility/2006" xmlns:mv="urn:schemas-microsoft-com:mac:vml" xmlns:o="urn:schemas-microsoft-com:office:office" xmlns:r="http://schemas.openxmlformats.org/officeDocument/2006/relationships" xmlns:m="http://schemas.openxmlformats.org/officeDocument/2006/math" xmlns:v="urn:schemas-microsoft-com:vml" xmlns:wp14="http://schemas.microsoft.com/office/word/2010/wordprocessingDrawing" xmlns:wp="http://schemas.openxmlformats.org/drawingml/2006/wordprocessingDrawing" xmlns:w10="urn:schemas-microsoft-com:office:word" xmlns:w="http://schemas.openxmlformats.org/wordprocessingml/2006/main" xmlns:w14="http://schemas.microsoft.com/office/word/2010/wordml" xmlns:wpg="http://schemas.microsoft.com/office/word/2010/wordprocessingGroup" xmlns:wpi="http://schemas.microsoft.com/office/word/2010/wordprocessingInk" xmlns:wne="http://schemas.microsoft.com/office/word/2006/wordml" xmlns:wps="http://schemas.microsoft.com/office/word/2010/wordprocessingShape" mc:Ignorable="w14 wp14">
   <w:abstractNum w:abstractNumId="0">
     <w:nsid w:val="09203448"/>
     <w:multiLevelType w:val="multilevel"/>
@@ -2672,7 +2837,7 @@
     </w:rPrDefault>
     <w:pPrDefault/>
   </w:docDefaults>
-  <w:latentStyles w:defLockedState="0" w:defUIPriority="99" w:defSemiHidden="1" w:defUnhideWhenUsed="1" w:defQFormat="0" w:count="267">
+  <w:latentStyles w:defLockedState="0" w:defUIPriority="99" w:defSemiHidden="1" w:defUnhideWhenUsed="1" w:defQFormat="0" w:count="276">
     <w:lsdException w:name="Normal" w:semiHidden="0" w:uiPriority="0" w:unhideWhenUsed="0" w:qFormat="1"/>
     <w:lsdException w:name="heading 1" w:semiHidden="0" w:uiPriority="9" w:unhideWhenUsed="0" w:qFormat="1"/>
     <w:lsdException w:name="heading 2" w:uiPriority="9" w:qFormat="1"/>
@@ -3102,7 +3267,7 @@
 </file>
 
 <file path=word/stylesWithEffects.xml><?xml version="1.0" encoding="utf-8"?>
-<w:styles xmlns:wpc="http://schemas.microsoft.com/office/word/2010/wordprocessingCanvas" xmlns:mc="http://schemas.openxmlformats.org/markup-compatibility/2006" xmlns:o="urn:schemas-microsoft-com:office:office" xmlns:r="http://schemas.openxmlformats.org/officeDocument/2006/relationships" xmlns:m="http://schemas.openxmlformats.org/officeDocument/2006/math" xmlns:v="urn:schemas-microsoft-com:vml" xmlns:wp14="http://schemas.microsoft.com/office/word/2010/wordprocessingDrawing" xmlns:wp="http://schemas.openxmlformats.org/drawingml/2006/wordprocessingDrawing" xmlns:w10="urn:schemas-microsoft-com:office:word" xmlns:w="http://schemas.openxmlformats.org/wordprocessingml/2006/main" xmlns:w14="http://schemas.microsoft.com/office/word/2010/wordml" xmlns:wpg="http://schemas.microsoft.com/office/word/2010/wordprocessingGroup" xmlns:wpi="http://schemas.microsoft.com/office/word/2010/wordprocessingInk" xmlns:wne="http://schemas.microsoft.com/office/word/2006/wordml" xmlns:wps="http://schemas.microsoft.com/office/word/2010/wordprocessingShape" mc:Ignorable="w14 wp14">
+<w:styles xmlns:wpc="http://schemas.microsoft.com/office/word/2010/wordprocessingCanvas" xmlns:mo="http://schemas.microsoft.com/office/mac/office/2008/main" xmlns:mc="http://schemas.openxmlformats.org/markup-compatibility/2006" xmlns:mv="urn:schemas-microsoft-com:mac:vml" xmlns:o="urn:schemas-microsoft-com:office:office" xmlns:r="http://schemas.openxmlformats.org/officeDocument/2006/relationships" xmlns:m="http://schemas.openxmlformats.org/officeDocument/2006/math" xmlns:v="urn:schemas-microsoft-com:vml" xmlns:wp14="http://schemas.microsoft.com/office/word/2010/wordprocessingDrawing" xmlns:wp="http://schemas.openxmlformats.org/drawingml/2006/wordprocessingDrawing" xmlns:w10="urn:schemas-microsoft-com:office:word" xmlns:w="http://schemas.openxmlformats.org/wordprocessingml/2006/main" xmlns:w14="http://schemas.microsoft.com/office/word/2010/wordml" xmlns:wpg="http://schemas.microsoft.com/office/word/2010/wordprocessingGroup" xmlns:wpi="http://schemas.microsoft.com/office/word/2010/wordprocessingInk" xmlns:wne="http://schemas.microsoft.com/office/word/2006/wordml" xmlns:wps="http://schemas.microsoft.com/office/word/2010/wordprocessingShape" mc:Ignorable="w14 wp14">
   <w:docDefaults>
     <w:rPrDefault>
       <w:rPr>
@@ -3114,7 +3279,7 @@
     </w:rPrDefault>
     <w:pPrDefault/>
   </w:docDefaults>
-  <w:latentStyles w:defLockedState="0" w:defUIPriority="99" w:defSemiHidden="1" w:defUnhideWhenUsed="1" w:defQFormat="0" w:count="267">
+  <w:latentStyles w:defLockedState="0" w:defUIPriority="99" w:defSemiHidden="1" w:defUnhideWhenUsed="1" w:defQFormat="0" w:count="276">
     <w:lsdException w:name="Normal" w:semiHidden="0" w:uiPriority="0" w:unhideWhenUsed="0" w:qFormat="1"/>
     <w:lsdException w:name="heading 1" w:semiHidden="0" w:uiPriority="9" w:unhideWhenUsed="0" w:qFormat="1"/>
     <w:lsdException w:name="heading 2" w:uiPriority="9" w:qFormat="1"/>

</xml_diff>